<commit_message>
in/xem trước: nhập đấu thầu> nhập kho
</commit_message>
<xml_diff>
--- a/src/main/resources/reports/nhapdauthau/nhapkho/10. C76-HD_Biên bản nhập đầy kho.docx
+++ b/src/main/resources/reports/nhapdauthau/nhapkho/10. C76-HD_Biên bản nhập đầy kho.docx
@@ -480,8 +480,6 @@
         </w:rPr>
         <w:t>BIÊN BẢN NHẬP ĐẦY KHO</w:t>
       </w:r>
-      <w:bookmarkStart w:id="0" w:name="_GoBack"/>
-      <w:bookmarkEnd w:id="0"/>
     </w:p>
     <w:p>
       <w:pPr>
@@ -580,7 +578,7 @@
           <w:szCs w:val="26"/>
           <w:lang w:val="vi-VN"/>
         </w:rPr>
-        <w:instrText xml:space="preserve"> MERGEFIELD  #if($data.ngayLapBienBan)$dateTool.format('dd/MM/yyyy',$dateTool.toDate('yyyy-MM-dd',$data.ngayLapBienBan))#end </w:instrText>
+        <w:instrText xml:space="preserve"> MERGEFIELD  #if($data.ngayTao)$dateTool.format('dd/MM/yyyy',$dateTool.toDate('yyyy-MM-dd',$data.ngayTao))#end </w:instrText>
       </w:r>
       <w:r>
         <w:rPr>
@@ -597,7 +595,7 @@
           <w:szCs w:val="26"/>
           <w:lang w:val="vi-VN"/>
         </w:rPr>
-        <w:t>«#if($data.ngayLapBienBan)$dateTool.forma»</w:t>
+        <w:t>«#if($data.ngayTao)$dateTool.format('dd/M»</w:t>
       </w:r>
       <w:r>
         <w:rPr>
@@ -677,954 +675,40 @@
           <w:lang w:val="nl-NL"/>
         </w:rPr>
         <w:t>Chúng tôi gồm có:</w:t>
-      </w:r>
-    </w:p>
-    <w:p>
-      <w:pPr>
-        <w:spacing w:before="40" w:line="320" w:lineRule="exact"/>
-        <w:jc w:val="both"/>
-        <w:rPr>
-          <w:sz w:val="26"/>
-          <w:szCs w:val="26"/>
-        </w:rPr>
-      </w:pPr>
-      <w:r>
-        <w:rPr>
-          <w:sz w:val="26"/>
-          <w:szCs w:val="26"/>
-        </w:rPr>
-        <w:t xml:space="preserve">- Ông/Bà: </w:t>
-      </w:r>
-      <w:r>
-        <w:rPr>
-          <w:color w:val="000000"/>
-          <w:sz w:val="26"/>
-          <w:szCs w:val="26"/>
-        </w:rPr>
-        <w:fldChar w:fldCharType="begin"/>
-      </w:r>
-      <w:r>
-        <w:rPr>
-          <w:color w:val="000000"/>
-          <w:sz w:val="26"/>
-          <w:szCs w:val="26"/>
-        </w:rPr>
-        <w:instrText xml:space="preserve"> MERGEFIELD  $!data.ldChiCuc  \* MERGEFORMAT </w:instrText>
-      </w:r>
-      <w:r>
-        <w:rPr>
-          <w:color w:val="000000"/>
-          <w:sz w:val="26"/>
-          <w:szCs w:val="26"/>
-        </w:rPr>
-        <w:fldChar w:fldCharType="separate"/>
-      </w:r>
-      <w:r>
-        <w:rPr>
-          <w:noProof/>
-          <w:color w:val="000000"/>
-          <w:sz w:val="26"/>
-          <w:szCs w:val="26"/>
-        </w:rPr>
-        <w:t>«$!data.ldChiCuc»</w:t>
-      </w:r>
-      <w:r>
-        <w:rPr>
-          <w:color w:val="000000"/>
-          <w:sz w:val="26"/>
-          <w:szCs w:val="26"/>
-        </w:rPr>
-        <w:fldChar w:fldCharType="end"/>
-      </w:r>
-      <w:r>
-        <w:rPr>
-          <w:sz w:val="26"/>
-          <w:szCs w:val="26"/>
-        </w:rPr>
-        <w:tab/>
-      </w:r>
-      <w:r>
-        <w:rPr>
-          <w:sz w:val="26"/>
-          <w:szCs w:val="26"/>
-        </w:rPr>
-        <w:tab/>
-      </w:r>
-      <w:r>
-        <w:rPr>
-          <w:sz w:val="26"/>
-          <w:szCs w:val="26"/>
-        </w:rPr>
-        <w:tab/>
-        <w:t xml:space="preserve">Chức vụ: </w:t>
-      </w:r>
-      <w:r>
-        <w:rPr>
-          <w:color w:val="000000"/>
-          <w:sz w:val="26"/>
-          <w:szCs w:val="26"/>
-          <w:lang w:val="nl-NL"/>
-        </w:rPr>
-        <w:t>Thủ trưởng đơn vị</w:t>
-      </w:r>
-      <w:r>
-        <w:rPr>
-          <w:sz w:val="26"/>
-          <w:szCs w:val="26"/>
-        </w:rPr>
-        <w:t>.</w:t>
-      </w:r>
-    </w:p>
-    <w:p>
-      <w:pPr>
-        <w:spacing w:before="40" w:line="320" w:lineRule="exact"/>
-        <w:jc w:val="both"/>
-        <w:rPr>
-          <w:sz w:val="26"/>
-          <w:szCs w:val="26"/>
-        </w:rPr>
-      </w:pPr>
-      <w:r>
-        <w:rPr>
-          <w:sz w:val="26"/>
-          <w:szCs w:val="26"/>
-        </w:rPr>
-        <w:t xml:space="preserve">- Ông/Bà: </w:t>
-      </w:r>
-      <w:r>
-        <w:rPr>
-          <w:color w:val="000000"/>
-          <w:sz w:val="26"/>
-          <w:szCs w:val="26"/>
-        </w:rPr>
-        <w:fldChar w:fldCharType="begin"/>
-      </w:r>
-      <w:r>
-        <w:rPr>
-          <w:color w:val="000000"/>
-          <w:sz w:val="26"/>
-          <w:szCs w:val="26"/>
-        </w:rPr>
-        <w:instrText xml:space="preserve"> MERGEFIELD  $!data.keToanTruong  \* MERGEFORMAT </w:instrText>
-      </w:r>
-      <w:r>
-        <w:rPr>
-          <w:color w:val="000000"/>
-          <w:sz w:val="26"/>
-          <w:szCs w:val="26"/>
-        </w:rPr>
-        <w:fldChar w:fldCharType="separate"/>
-      </w:r>
-      <w:r>
-        <w:rPr>
-          <w:noProof/>
-          <w:color w:val="000000"/>
-          <w:sz w:val="26"/>
-          <w:szCs w:val="26"/>
-        </w:rPr>
-        <w:t>«$!data.keToanTruong»</w:t>
-      </w:r>
-      <w:r>
-        <w:rPr>
-          <w:color w:val="000000"/>
-          <w:sz w:val="26"/>
-          <w:szCs w:val="26"/>
-        </w:rPr>
-        <w:fldChar w:fldCharType="end"/>
-      </w:r>
-      <w:r>
-        <w:rPr>
-          <w:sz w:val="26"/>
-          <w:szCs w:val="26"/>
-        </w:rPr>
-        <w:tab/>
-      </w:r>
-      <w:r>
-        <w:rPr>
-          <w:sz w:val="26"/>
-          <w:szCs w:val="26"/>
-        </w:rPr>
-        <w:tab/>
-        <w:t xml:space="preserve">Chức vụ: </w:t>
-      </w:r>
-      <w:r>
-        <w:rPr>
-          <w:color w:val="000000"/>
-          <w:sz w:val="26"/>
-          <w:szCs w:val="26"/>
-          <w:lang w:val="nl-NL"/>
-        </w:rPr>
-        <w:t>Kế toán đơn vị</w:t>
-      </w:r>
-      <w:r>
-        <w:rPr>
-          <w:sz w:val="26"/>
-          <w:szCs w:val="26"/>
-        </w:rPr>
-        <w:t>.</w:t>
-      </w:r>
-    </w:p>
-    <w:p>
-      <w:pPr>
-        <w:spacing w:before="40" w:line="320" w:lineRule="exact"/>
-        <w:jc w:val="both"/>
-        <w:rPr>
-          <w:sz w:val="26"/>
-          <w:szCs w:val="26"/>
-        </w:rPr>
-      </w:pPr>
-      <w:r>
-        <w:rPr>
-          <w:sz w:val="26"/>
-          <w:szCs w:val="26"/>
-        </w:rPr>
-        <w:t xml:space="preserve">- Ông/Bà: </w:t>
-      </w:r>
-      <w:r>
-        <w:rPr>
-          <w:color w:val="000000"/>
-          <w:sz w:val="26"/>
-          <w:szCs w:val="26"/>
-        </w:rPr>
-        <w:fldChar w:fldCharType="begin"/>
-      </w:r>
-      <w:r>
-        <w:rPr>
-          <w:color w:val="000000"/>
-          <w:sz w:val="26"/>
-          <w:szCs w:val="26"/>
-        </w:rPr>
-        <w:instrText xml:space="preserve"> MERGEFIELD  $!data.ktvBaoQuan  \* MERGEFORMAT </w:instrText>
-      </w:r>
-      <w:r>
-        <w:rPr>
-          <w:color w:val="000000"/>
-          <w:sz w:val="26"/>
-          <w:szCs w:val="26"/>
-        </w:rPr>
-        <w:fldChar w:fldCharType="separate"/>
-      </w:r>
-      <w:r>
-        <w:rPr>
-          <w:noProof/>
-          <w:color w:val="000000"/>
-          <w:sz w:val="26"/>
-          <w:szCs w:val="26"/>
-        </w:rPr>
-        <w:t>«$!data.ktvBaoQuan»</w:t>
-      </w:r>
-      <w:r>
-        <w:rPr>
-          <w:color w:val="000000"/>
-          <w:sz w:val="26"/>
-          <w:szCs w:val="26"/>
-        </w:rPr>
-        <w:fldChar w:fldCharType="end"/>
-      </w:r>
-      <w:r>
-        <w:rPr>
-          <w:sz w:val="26"/>
-          <w:szCs w:val="26"/>
-        </w:rPr>
-        <w:tab/>
-      </w:r>
-      <w:r>
-        <w:rPr>
-          <w:sz w:val="26"/>
-          <w:szCs w:val="26"/>
-        </w:rPr>
-        <w:tab/>
-        <w:t xml:space="preserve">Chức vụ: </w:t>
-      </w:r>
-      <w:r>
-        <w:rPr>
-          <w:color w:val="000000"/>
-          <w:sz w:val="26"/>
-          <w:szCs w:val="26"/>
-          <w:lang w:val="nl-NL"/>
-        </w:rPr>
-        <w:t>Kỹ thuật viên bảo quản.</w:t>
-      </w:r>
-    </w:p>
-    <w:p>
-      <w:pPr>
-        <w:spacing w:before="40" w:line="320" w:lineRule="exact"/>
-        <w:jc w:val="both"/>
-        <w:rPr>
-          <w:sz w:val="26"/>
-          <w:szCs w:val="26"/>
-        </w:rPr>
-      </w:pPr>
-      <w:r>
-        <w:rPr>
-          <w:sz w:val="26"/>
-          <w:szCs w:val="26"/>
-        </w:rPr>
-        <w:t xml:space="preserve">- Ông/Bà: </w:t>
-      </w:r>
-      <w:r>
-        <w:rPr>
-          <w:color w:val="000000"/>
-          <w:sz w:val="26"/>
-          <w:szCs w:val="26"/>
-        </w:rPr>
-        <w:fldChar w:fldCharType="begin"/>
-      </w:r>
-      <w:r>
-        <w:rPr>
-          <w:color w:val="000000"/>
-          <w:sz w:val="26"/>
-          <w:szCs w:val="26"/>
-        </w:rPr>
-        <w:instrText xml:space="preserve"> MERGEFIELD  $!data.canBoLapBb  \* MERGEFORMAT </w:instrText>
-      </w:r>
-      <w:r>
-        <w:rPr>
-          <w:color w:val="000000"/>
-          <w:sz w:val="26"/>
-          <w:szCs w:val="26"/>
-        </w:rPr>
-        <w:fldChar w:fldCharType="separate"/>
-      </w:r>
-      <w:r>
-        <w:rPr>
-          <w:noProof/>
-          <w:color w:val="000000"/>
-          <w:sz w:val="26"/>
-          <w:szCs w:val="26"/>
-        </w:rPr>
-        <w:t>«$!data.canBoLapBb»</w:t>
-      </w:r>
-      <w:r>
-        <w:rPr>
-          <w:color w:val="000000"/>
-          <w:sz w:val="26"/>
-          <w:szCs w:val="26"/>
-        </w:rPr>
-        <w:fldChar w:fldCharType="end"/>
-      </w:r>
-      <w:r>
-        <w:rPr>
-          <w:sz w:val="26"/>
-          <w:szCs w:val="26"/>
-        </w:rPr>
-        <w:tab/>
-      </w:r>
-      <w:r>
-        <w:rPr>
-          <w:sz w:val="26"/>
-          <w:szCs w:val="26"/>
-        </w:rPr>
-        <w:tab/>
-        <w:t>Chức vụ: Thủ kho.</w:t>
-      </w:r>
-    </w:p>
-    <w:p>
-      <w:pPr>
-        <w:spacing w:before="20" w:after="20"/>
-        <w:ind w:left="-57" w:right="-57"/>
-        <w:jc w:val="both"/>
-        <w:rPr>
-          <w:color w:val="000000"/>
-          <w:sz w:val="26"/>
-          <w:szCs w:val="26"/>
-          <w:lang w:val="nl-NL"/>
-        </w:rPr>
-      </w:pPr>
-      <w:r>
-        <w:rPr>
-          <w:color w:val="000000"/>
-          <w:sz w:val="26"/>
-          <w:szCs w:val="26"/>
-          <w:lang w:val="nl-NL"/>
-        </w:rPr>
-        <w:t xml:space="preserve">1. Chủng loại hàng hóa nhập kho: </w:t>
-      </w:r>
-      <w:r>
-        <w:rPr>
-          <w:color w:val="000000"/>
-          <w:sz w:val="26"/>
-          <w:szCs w:val="26"/>
-        </w:rPr>
-        <w:fldChar w:fldCharType="begin"/>
-      </w:r>
-      <w:r>
-        <w:rPr>
-          <w:color w:val="000000"/>
-          <w:sz w:val="26"/>
-          <w:szCs w:val="26"/>
-        </w:rPr>
-        <w:instrText xml:space="preserve"> MERGEFIELD  $!data.tenCloaiVthh  \* MERGEFORMAT </w:instrText>
-      </w:r>
-      <w:r>
-        <w:rPr>
-          <w:color w:val="000000"/>
-          <w:sz w:val="26"/>
-          <w:szCs w:val="26"/>
-        </w:rPr>
-        <w:fldChar w:fldCharType="separate"/>
-      </w:r>
-      <w:r>
-        <w:rPr>
-          <w:noProof/>
-          <w:color w:val="000000"/>
-          <w:sz w:val="26"/>
-          <w:szCs w:val="26"/>
-        </w:rPr>
-        <w:t>«$!data.tenCloaiVthh»</w:t>
-      </w:r>
-      <w:r>
-        <w:rPr>
-          <w:color w:val="000000"/>
-          <w:sz w:val="26"/>
-          <w:szCs w:val="26"/>
-        </w:rPr>
-        <w:fldChar w:fldCharType="end"/>
-      </w:r>
-      <w:r>
-        <w:rPr>
-          <w:color w:val="000000"/>
-          <w:sz w:val="26"/>
-          <w:szCs w:val="26"/>
-          <w:lang w:val="nl-NL"/>
-        </w:rPr>
-        <w:t xml:space="preserve"> </w:t>
-      </w:r>
-      <w:r>
-        <w:rPr>
-          <w:color w:val="000000"/>
-          <w:sz w:val="26"/>
-          <w:szCs w:val="26"/>
-        </w:rPr>
-        <w:fldChar w:fldCharType="begin"/>
-      </w:r>
-      <w:r>
-        <w:rPr>
-          <w:color w:val="000000"/>
-          <w:sz w:val="26"/>
-          <w:szCs w:val="26"/>
-        </w:rPr>
-        <w:instrText xml:space="preserve"> MERGEFIELD  $!data.tenLoaiVthh  \* MERGEFORMAT </w:instrText>
-      </w:r>
-      <w:r>
-        <w:rPr>
-          <w:color w:val="000000"/>
-          <w:sz w:val="26"/>
-          <w:szCs w:val="26"/>
-        </w:rPr>
-        <w:fldChar w:fldCharType="separate"/>
-      </w:r>
-      <w:r>
-        <w:rPr>
-          <w:noProof/>
-          <w:color w:val="000000"/>
-          <w:sz w:val="26"/>
-          <w:szCs w:val="26"/>
-        </w:rPr>
-        <w:t>«$!data.tenLoaiVthh»</w:t>
-      </w:r>
-      <w:r>
-        <w:rPr>
-          <w:color w:val="000000"/>
-          <w:sz w:val="26"/>
-          <w:szCs w:val="26"/>
-        </w:rPr>
-        <w:fldChar w:fldCharType="end"/>
-      </w:r>
-      <w:r>
-        <w:rPr>
-          <w:color w:val="000000"/>
-          <w:sz w:val="26"/>
-          <w:szCs w:val="26"/>
-          <w:lang w:val="nl-NL"/>
-        </w:rPr>
-        <w:t xml:space="preserve"> </w:t>
-      </w:r>
-    </w:p>
-    <w:p>
-      <w:pPr>
-        <w:spacing w:before="40" w:line="320" w:lineRule="exact"/>
-        <w:jc w:val="both"/>
-        <w:rPr>
-          <w:color w:val="000000"/>
-          <w:sz w:val="26"/>
-          <w:szCs w:val="26"/>
-          <w:lang w:val="nl-NL"/>
-        </w:rPr>
-      </w:pPr>
-      <w:r>
-        <w:rPr>
-          <w:color w:val="000000"/>
-          <w:sz w:val="26"/>
-          <w:szCs w:val="26"/>
-          <w:lang w:val="nl-NL"/>
-        </w:rPr>
-        <w:t xml:space="preserve">2. Ngăn/Lô số: </w:t>
-      </w:r>
-      <w:r>
-        <w:rPr>
-          <w:color w:val="000000"/>
-          <w:sz w:val="26"/>
-          <w:szCs w:val="26"/>
-        </w:rPr>
-        <w:fldChar w:fldCharType="begin"/>
-      </w:r>
-      <w:r>
-        <w:rPr>
-          <w:color w:val="000000"/>
-          <w:sz w:val="26"/>
-          <w:szCs w:val="26"/>
-        </w:rPr>
-        <w:instrText xml:space="preserve"> MERGEFIELD  $!data.tenNganKho  \* MERGEFORMAT </w:instrText>
-      </w:r>
-      <w:r>
-        <w:rPr>
-          <w:color w:val="000000"/>
-          <w:sz w:val="26"/>
-          <w:szCs w:val="26"/>
-        </w:rPr>
-        <w:fldChar w:fldCharType="separate"/>
-      </w:r>
-      <w:r>
-        <w:rPr>
-          <w:noProof/>
-          <w:color w:val="000000"/>
-          <w:sz w:val="26"/>
-          <w:szCs w:val="26"/>
-        </w:rPr>
-        <w:t>«$!data.tenNganKho»</w:t>
-      </w:r>
-      <w:r>
-        <w:rPr>
-          <w:color w:val="000000"/>
-          <w:sz w:val="26"/>
-          <w:szCs w:val="26"/>
-        </w:rPr>
-        <w:fldChar w:fldCharType="end"/>
-      </w:r>
-      <w:r>
-        <w:rPr>
-          <w:color w:val="000000"/>
-          <w:sz w:val="26"/>
-          <w:szCs w:val="26"/>
-        </w:rPr>
-        <w:t xml:space="preserve">, </w:t>
-      </w:r>
-      <w:r>
-        <w:rPr>
-          <w:color w:val="000000"/>
-          <w:sz w:val="26"/>
-          <w:szCs w:val="26"/>
-        </w:rPr>
-        <w:fldChar w:fldCharType="begin"/>
-      </w:r>
-      <w:r>
-        <w:rPr>
-          <w:color w:val="000000"/>
-          <w:sz w:val="26"/>
-          <w:szCs w:val="26"/>
-        </w:rPr>
-        <w:instrText xml:space="preserve"> MERGEFIELD  $!data.tenLoKho  \* MERGEFORMAT </w:instrText>
-      </w:r>
-      <w:r>
-        <w:rPr>
-          <w:color w:val="000000"/>
-          <w:sz w:val="26"/>
-          <w:szCs w:val="26"/>
-        </w:rPr>
-        <w:fldChar w:fldCharType="separate"/>
-      </w:r>
-      <w:r>
-        <w:rPr>
-          <w:noProof/>
-          <w:color w:val="000000"/>
-          <w:sz w:val="26"/>
-          <w:szCs w:val="26"/>
-        </w:rPr>
-        <w:t>«$!data.tenLoKho»</w:t>
-      </w:r>
-      <w:r>
-        <w:rPr>
-          <w:color w:val="000000"/>
-          <w:sz w:val="26"/>
-          <w:szCs w:val="26"/>
-        </w:rPr>
-        <w:fldChar w:fldCharType="end"/>
-      </w:r>
-      <w:r>
-        <w:rPr>
-          <w:color w:val="000000"/>
-          <w:sz w:val="26"/>
-          <w:szCs w:val="26"/>
-          <w:lang w:val="nl-NL"/>
-        </w:rPr>
-        <w:tab/>
-      </w:r>
-    </w:p>
-    <w:p>
-      <w:pPr>
-        <w:spacing w:before="40" w:line="320" w:lineRule="exact"/>
-        <w:jc w:val="both"/>
-        <w:rPr>
-          <w:color w:val="000000"/>
-          <w:sz w:val="26"/>
-          <w:szCs w:val="26"/>
-          <w:lang w:val="nl-NL"/>
-        </w:rPr>
-      </w:pPr>
-      <w:r>
-        <w:rPr>
-          <w:color w:val="000000"/>
-          <w:sz w:val="26"/>
-          <w:szCs w:val="26"/>
-          <w:lang w:val="nl-NL"/>
-        </w:rPr>
-        <w:t xml:space="preserve">Nhà kho: </w:t>
-      </w:r>
-      <w:r>
-        <w:rPr>
-          <w:color w:val="000000"/>
-          <w:sz w:val="26"/>
-          <w:szCs w:val="26"/>
-        </w:rPr>
-        <w:fldChar w:fldCharType="begin"/>
-      </w:r>
-      <w:r>
-        <w:rPr>
-          <w:color w:val="000000"/>
-          <w:sz w:val="26"/>
-          <w:szCs w:val="26"/>
-        </w:rPr>
-        <w:instrText xml:space="preserve"> MERGEFIELD  $!data.tenNhaKho  \* MERGEFORMAT </w:instrText>
-      </w:r>
-      <w:r>
-        <w:rPr>
-          <w:color w:val="000000"/>
-          <w:sz w:val="26"/>
-          <w:szCs w:val="26"/>
-        </w:rPr>
-        <w:fldChar w:fldCharType="separate"/>
-      </w:r>
-      <w:r>
-        <w:rPr>
-          <w:noProof/>
-          <w:color w:val="000000"/>
-          <w:sz w:val="26"/>
-          <w:szCs w:val="26"/>
-        </w:rPr>
-        <w:t>«$!data.tenNhaKho»</w:t>
-      </w:r>
-      <w:r>
-        <w:rPr>
-          <w:color w:val="000000"/>
-          <w:sz w:val="26"/>
-          <w:szCs w:val="26"/>
-        </w:rPr>
-        <w:fldChar w:fldCharType="end"/>
-      </w:r>
-      <w:r>
-        <w:rPr>
-          <w:color w:val="000000"/>
-          <w:sz w:val="26"/>
-          <w:szCs w:val="26"/>
-          <w:lang w:val="nl-NL"/>
-        </w:rPr>
-        <w:t xml:space="preserve"> </w:t>
-      </w:r>
-      <w:r>
-        <w:rPr>
-          <w:color w:val="000000"/>
-          <w:sz w:val="26"/>
-          <w:szCs w:val="26"/>
-          <w:lang w:val="nl-NL"/>
-        </w:rPr>
-        <w:tab/>
-      </w:r>
-      <w:r>
-        <w:rPr>
-          <w:color w:val="000000"/>
-          <w:sz w:val="26"/>
-          <w:szCs w:val="26"/>
-          <w:lang w:val="nl-NL"/>
-        </w:rPr>
-        <w:tab/>
-      </w:r>
-    </w:p>
-    <w:p>
-      <w:pPr>
-        <w:spacing w:before="40" w:line="320" w:lineRule="exact"/>
-        <w:jc w:val="both"/>
-        <w:rPr>
-          <w:color w:val="000000"/>
-          <w:sz w:val="26"/>
-          <w:szCs w:val="26"/>
-          <w:lang w:val="nl-NL"/>
-        </w:rPr>
-      </w:pPr>
-      <w:r>
-        <w:rPr>
-          <w:color w:val="000000"/>
-          <w:sz w:val="26"/>
-          <w:szCs w:val="26"/>
-          <w:lang w:val="nl-NL"/>
-        </w:rPr>
-        <w:t xml:space="preserve">Điểm kho: </w:t>
-      </w:r>
-      <w:r>
-        <w:rPr>
-          <w:color w:val="000000"/>
-          <w:sz w:val="26"/>
-          <w:szCs w:val="26"/>
-        </w:rPr>
-        <w:fldChar w:fldCharType="begin"/>
-      </w:r>
-      <w:r>
-        <w:rPr>
-          <w:color w:val="000000"/>
-          <w:sz w:val="26"/>
-          <w:szCs w:val="26"/>
-        </w:rPr>
-        <w:instrText xml:space="preserve"> MERGEFIELD  $!data.tenDiemKho  \* MERGEFORMAT </w:instrText>
-      </w:r>
-      <w:r>
-        <w:rPr>
-          <w:color w:val="000000"/>
-          <w:sz w:val="26"/>
-          <w:szCs w:val="26"/>
-        </w:rPr>
-        <w:fldChar w:fldCharType="separate"/>
-      </w:r>
-      <w:r>
-        <w:rPr>
-          <w:noProof/>
-          <w:color w:val="000000"/>
-          <w:sz w:val="26"/>
-          <w:szCs w:val="26"/>
-        </w:rPr>
-        <w:t>«$!data.tenDiemKho»</w:t>
-      </w:r>
-      <w:r>
-        <w:rPr>
-          <w:color w:val="000000"/>
-          <w:sz w:val="26"/>
-          <w:szCs w:val="26"/>
-        </w:rPr>
-        <w:fldChar w:fldCharType="end"/>
-      </w:r>
-    </w:p>
-    <w:p>
-      <w:pPr>
-        <w:spacing w:before="40" w:line="320" w:lineRule="exact"/>
-        <w:jc w:val="both"/>
-        <w:rPr>
-          <w:color w:val="000000"/>
-          <w:sz w:val="26"/>
-          <w:szCs w:val="26"/>
-          <w:lang w:val="nl-NL"/>
-        </w:rPr>
-      </w:pPr>
-      <w:r>
-        <w:rPr>
-          <w:color w:val="000000"/>
-          <w:sz w:val="26"/>
-          <w:szCs w:val="26"/>
-          <w:lang w:val="nl-NL"/>
-        </w:rPr>
-        <w:t xml:space="preserve">Địa điểm: </w:t>
-      </w:r>
-      <w:r>
-        <w:rPr>
-          <w:color w:val="000000"/>
-          <w:sz w:val="26"/>
-          <w:szCs w:val="26"/>
-        </w:rPr>
-        <w:fldChar w:fldCharType="begin"/>
-      </w:r>
-      <w:r>
-        <w:rPr>
-          <w:color w:val="000000"/>
-          <w:sz w:val="26"/>
-          <w:szCs w:val="26"/>
-        </w:rPr>
-        <w:instrText xml:space="preserve"> MERGEFIELD  $!data.diaChiDvi  \* MERGEFORMAT </w:instrText>
-      </w:r>
-      <w:r>
-        <w:rPr>
-          <w:color w:val="000000"/>
-          <w:sz w:val="26"/>
-          <w:szCs w:val="26"/>
-        </w:rPr>
-        <w:fldChar w:fldCharType="separate"/>
-      </w:r>
-      <w:r>
-        <w:rPr>
-          <w:noProof/>
-          <w:color w:val="000000"/>
-          <w:sz w:val="26"/>
-          <w:szCs w:val="26"/>
-        </w:rPr>
-        <w:t>«$!data.diaChiDvi»</w:t>
-      </w:r>
-      <w:r>
-        <w:rPr>
-          <w:color w:val="000000"/>
-          <w:sz w:val="26"/>
-          <w:szCs w:val="26"/>
-        </w:rPr>
-        <w:fldChar w:fldCharType="end"/>
-      </w:r>
-    </w:p>
-    <w:p>
-      <w:pPr>
-        <w:spacing w:before="40" w:after="120" w:line="320" w:lineRule="exact"/>
-        <w:jc w:val="both"/>
-        <w:rPr>
-          <w:color w:val="000000"/>
-          <w:sz w:val="26"/>
-          <w:szCs w:val="26"/>
-          <w:lang w:val="nl-NL"/>
-        </w:rPr>
-      </w:pPr>
-      <w:r>
-        <w:rPr>
-          <w:color w:val="000000"/>
-          <w:sz w:val="26"/>
-          <w:szCs w:val="26"/>
-          <w:lang w:val="nl-NL"/>
-        </w:rPr>
-        <w:t xml:space="preserve">3. Ngày bắt đầu nhập: </w:t>
-      </w:r>
-      <w:r>
-        <w:rPr>
-          <w:sz w:val="26"/>
-          <w:szCs w:val="26"/>
-          <w:lang w:val="vi-VN"/>
-        </w:rPr>
-        <w:fldChar w:fldCharType="begin"/>
-      </w:r>
-      <w:r>
-        <w:rPr>
-          <w:sz w:val="26"/>
-          <w:szCs w:val="26"/>
-          <w:lang w:val="vi-VN"/>
-        </w:rPr>
-        <w:instrText xml:space="preserve"> MERGEFIELD  #if($data.ngayBatDauNhap)$dateTool.format('dd/MM/yyyy',$dateTool.toDate('yyyy-MM-dd',$data.ngayBatDauNhap))#end </w:instrText>
-      </w:r>
-      <w:r>
-        <w:rPr>
-          <w:sz w:val="26"/>
-          <w:szCs w:val="26"/>
-          <w:lang w:val="vi-VN"/>
-        </w:rPr>
-        <w:fldChar w:fldCharType="separate"/>
-      </w:r>
-      <w:r>
-        <w:rPr>
-          <w:noProof/>
-          <w:sz w:val="26"/>
-          <w:szCs w:val="26"/>
-          <w:lang w:val="vi-VN"/>
-        </w:rPr>
-        <w:t>«#if($data.ngayBatDauNhap)$dateTool.forma»</w:t>
-      </w:r>
-      <w:r>
-        <w:rPr>
-          <w:sz w:val="26"/>
-          <w:szCs w:val="26"/>
-          <w:lang w:val="vi-VN"/>
-        </w:rPr>
-        <w:fldChar w:fldCharType="end"/>
-      </w:r>
-      <w:r>
-        <w:rPr>
-          <w:color w:val="000000"/>
-          <w:sz w:val="26"/>
-          <w:szCs w:val="26"/>
-          <w:lang w:val="nl-NL"/>
-        </w:rPr>
-        <w:tab/>
-        <w:t xml:space="preserve">Ngày kết thúc nhập: </w:t>
-      </w:r>
-      <w:r>
-        <w:rPr>
-          <w:sz w:val="26"/>
-          <w:szCs w:val="26"/>
-          <w:lang w:val="vi-VN"/>
-        </w:rPr>
-        <w:fldChar w:fldCharType="begin"/>
-      </w:r>
-      <w:r>
-        <w:rPr>
-          <w:sz w:val="26"/>
-          <w:szCs w:val="26"/>
-          <w:lang w:val="vi-VN"/>
-        </w:rPr>
-        <w:instrText xml:space="preserve"> MERGEFIELD  #if($data.ngayKetThucNhap)$dateTool.format('dd/MM/yyyy',$dateTool.toDate('yyyy-MM-dd',$data.ngayKetThucNhap))#end </w:instrText>
-      </w:r>
-      <w:r>
-        <w:rPr>
-          <w:sz w:val="26"/>
-          <w:szCs w:val="26"/>
-          <w:lang w:val="vi-VN"/>
-        </w:rPr>
-        <w:fldChar w:fldCharType="separate"/>
-      </w:r>
-      <w:r>
-        <w:rPr>
-          <w:noProof/>
-          <w:sz w:val="26"/>
-          <w:szCs w:val="26"/>
-          <w:lang w:val="vi-VN"/>
-        </w:rPr>
-        <w:t>«#if($data.ngayKetThucNhap)$dateTool.form»</w:t>
-      </w:r>
-      <w:r>
-        <w:rPr>
-          <w:sz w:val="26"/>
-          <w:szCs w:val="26"/>
-          <w:lang w:val="vi-VN"/>
-        </w:rPr>
-        <w:fldChar w:fldCharType="end"/>
       </w:r>
     </w:p>
     <w:tbl>
       <w:tblPr>
-        <w:tblW w:w="9900" w:type="dxa"/>
-        <w:jc w:val="center"/>
+        <w:tblStyle w:val="TableGrid"/>
+        <w:tblW w:w="0" w:type="auto"/>
         <w:tblBorders>
-          <w:top w:val="single" w:sz="6" w:space="0" w:color="auto"/>
-          <w:left w:val="single" w:sz="6" w:space="0" w:color="auto"/>
-          <w:bottom w:val="single" w:sz="6" w:space="0" w:color="auto"/>
-          <w:right w:val="single" w:sz="6" w:space="0" w:color="auto"/>
-          <w:insideH w:val="single" w:sz="6" w:space="0" w:color="auto"/>
-          <w:insideV w:val="single" w:sz="6" w:space="0" w:color="auto"/>
+          <w:top w:val="none" w:sz="0" w:space="0" w:color="auto"/>
+          <w:left w:val="none" w:sz="0" w:space="0" w:color="auto"/>
+          <w:bottom w:val="none" w:sz="0" w:space="0" w:color="auto"/>
+          <w:right w:val="none" w:sz="0" w:space="0" w:color="auto"/>
+          <w:insideH w:val="none" w:sz="0" w:space="0" w:color="auto"/>
+          <w:insideV w:val="none" w:sz="0" w:space="0" w:color="auto"/>
         </w:tblBorders>
         <w:tblLayout w:type="fixed"/>
-        <w:tblLook w:val="01E0" w:firstRow="1" w:lastRow="1" w:firstColumn="1" w:lastColumn="1" w:noHBand="0" w:noVBand="0"/>
+        <w:tblLook w:val="04A0" w:firstRow="1" w:lastRow="0" w:firstColumn="1" w:lastColumn="0" w:noHBand="0" w:noVBand="1"/>
       </w:tblPr>
       <w:tblGrid>
-        <w:gridCol w:w="802"/>
-        <w:gridCol w:w="4148"/>
-        <w:gridCol w:w="2475"/>
-        <w:gridCol w:w="2475"/>
+        <w:gridCol w:w="5485"/>
+        <w:gridCol w:w="4019"/>
       </w:tblGrid>
       <w:tr>
         <w:trPr>
-          <w:trHeight w:val="426"/>
-          <w:jc w:val="center"/>
+          <w:trHeight w:val="432"/>
         </w:trPr>
         <w:tc>
           <w:tcPr>
-            <w:tcW w:w="9900" w:type="dxa"/>
-            <w:gridSpan w:val="4"/>
+            <w:tcW w:w="5485" w:type="dxa"/>
             <w:vAlign w:val="center"/>
           </w:tcPr>
           <w:p>
             <w:pPr>
-              <w:spacing w:line="276" w:lineRule="auto"/>
-              <w:jc w:val="center"/>
-              <w:rPr>
-                <w:b/>
+              <w:spacing w:before="20" w:line="320" w:lineRule="exact"/>
+              <w:rPr>
                 <w:color w:val="000000"/>
                 <w:sz w:val="26"/>
                 <w:szCs w:val="26"/>
@@ -1633,32 +717,106 @@
             </w:pPr>
             <w:r>
               <w:rPr>
-                <w:b/>
-                <w:color w:val="000000"/>
-                <w:sz w:val="26"/>
-                <w:szCs w:val="26"/>
-                <w:lang w:val="nl-NL"/>
-              </w:rPr>
-              <w:t>Thông tin bảng kê cân hàng và phiếu nhập kho</w:t>
+                <w:sz w:val="26"/>
+                <w:szCs w:val="26"/>
+              </w:rPr>
+              <w:t xml:space="preserve">- Ông/Bà: </w:t>
+            </w:r>
+            <w:r>
+              <w:rPr>
+                <w:color w:val="000000"/>
+                <w:sz w:val="26"/>
+                <w:szCs w:val="26"/>
+              </w:rPr>
+              <w:fldChar w:fldCharType="begin"/>
+            </w:r>
+            <w:r>
+              <w:rPr>
+                <w:color w:val="000000"/>
+                <w:sz w:val="26"/>
+                <w:szCs w:val="26"/>
+              </w:rPr>
+              <w:instrText xml:space="preserve"> MERGEFIELD  $!data.tenNguoiPduyet  \* MERGEFORMAT </w:instrText>
+            </w:r>
+            <w:r>
+              <w:rPr>
+                <w:color w:val="000000"/>
+                <w:sz w:val="26"/>
+                <w:szCs w:val="26"/>
+              </w:rPr>
+              <w:fldChar w:fldCharType="separate"/>
+            </w:r>
+            <w:r>
+              <w:rPr>
+                <w:noProof/>
+                <w:color w:val="000000"/>
+                <w:sz w:val="26"/>
+                <w:szCs w:val="26"/>
+              </w:rPr>
+              <w:t>«$!data.tenNguoiPduyet»</w:t>
+            </w:r>
+            <w:r>
+              <w:rPr>
+                <w:color w:val="000000"/>
+                <w:sz w:val="26"/>
+                <w:szCs w:val="26"/>
+              </w:rPr>
+              <w:fldChar w:fldCharType="end"/>
+            </w:r>
+          </w:p>
+        </w:tc>
+        <w:tc>
+          <w:tcPr>
+            <w:tcW w:w="4019" w:type="dxa"/>
+            <w:vAlign w:val="center"/>
+          </w:tcPr>
+          <w:p>
+            <w:pPr>
+              <w:spacing w:before="20" w:line="320" w:lineRule="exact"/>
+              <w:rPr>
+                <w:sz w:val="26"/>
+                <w:szCs w:val="26"/>
+              </w:rPr>
+            </w:pPr>
+            <w:r>
+              <w:rPr>
+                <w:sz w:val="26"/>
+                <w:szCs w:val="26"/>
+              </w:rPr>
+              <w:t xml:space="preserve">Chức vụ: </w:t>
+            </w:r>
+            <w:r>
+              <w:rPr>
+                <w:color w:val="000000"/>
+                <w:sz w:val="26"/>
+                <w:szCs w:val="26"/>
+                <w:lang w:val="nl-NL"/>
+              </w:rPr>
+              <w:t>Thủ trưởng đơn vị</w:t>
+            </w:r>
+            <w:r>
+              <w:rPr>
+                <w:sz w:val="26"/>
+                <w:szCs w:val="26"/>
+              </w:rPr>
+              <w:t>.</w:t>
             </w:r>
           </w:p>
         </w:tc>
       </w:tr>
       <w:tr>
         <w:trPr>
-          <w:jc w:val="center"/>
+          <w:trHeight w:val="432"/>
         </w:trPr>
         <w:tc>
           <w:tcPr>
-            <w:tcW w:w="802" w:type="dxa"/>
+            <w:tcW w:w="5485" w:type="dxa"/>
             <w:vAlign w:val="center"/>
           </w:tcPr>
           <w:p>
             <w:pPr>
-              <w:spacing w:line="276" w:lineRule="auto"/>
-              <w:jc w:val="center"/>
-              <w:rPr>
-                <w:b/>
+              <w:spacing w:before="20" w:line="320" w:lineRule="exact"/>
+              <w:rPr>
                 <w:color w:val="000000"/>
                 <w:sz w:val="26"/>
                 <w:szCs w:val="26"/>
@@ -1667,122 +825,123 @@
             </w:pPr>
             <w:r>
               <w:rPr>
-                <w:b/>
-                <w:color w:val="000000"/>
-                <w:sz w:val="26"/>
-                <w:szCs w:val="26"/>
-                <w:lang w:val="nl-NL"/>
-              </w:rPr>
-              <w:t>STT</w:t>
+                <w:sz w:val="26"/>
+                <w:szCs w:val="26"/>
+              </w:rPr>
+              <w:t xml:space="preserve">- Ông/Bà: </w:t>
+            </w:r>
+            <w:r>
+              <w:rPr>
+                <w:color w:val="000000"/>
+                <w:sz w:val="26"/>
+                <w:szCs w:val="26"/>
+              </w:rPr>
+              <w:fldChar w:fldCharType="begin"/>
+            </w:r>
+            <w:r>
+              <w:rPr>
+                <w:color w:val="000000"/>
+                <w:sz w:val="26"/>
+                <w:szCs w:val="26"/>
+              </w:rPr>
+              <w:instrText xml:space="preserve"> MERGEFIELD  $!data.tenKeToan  \* MERGEFORMAT </w:instrText>
+            </w:r>
+            <w:r>
+              <w:rPr>
+                <w:color w:val="000000"/>
+                <w:sz w:val="26"/>
+                <w:szCs w:val="26"/>
+              </w:rPr>
+              <w:fldChar w:fldCharType="separate"/>
+            </w:r>
+            <w:r>
+              <w:rPr>
+                <w:noProof/>
+                <w:color w:val="000000"/>
+                <w:sz w:val="26"/>
+                <w:szCs w:val="26"/>
+              </w:rPr>
+              <w:t>«$!data.tenKeToan»</w:t>
+            </w:r>
+            <w:r>
+              <w:rPr>
+                <w:color w:val="000000"/>
+                <w:sz w:val="26"/>
+                <w:szCs w:val="26"/>
+              </w:rPr>
+              <w:fldChar w:fldCharType="end"/>
             </w:r>
           </w:p>
         </w:tc>
         <w:tc>
           <w:tcPr>
-            <w:tcW w:w="4148" w:type="dxa"/>
+            <w:tcW w:w="4019" w:type="dxa"/>
             <w:vAlign w:val="center"/>
           </w:tcPr>
           <w:p>
             <w:pPr>
-              <w:spacing w:line="276" w:lineRule="auto"/>
-              <w:jc w:val="center"/>
-              <w:rPr>
-                <w:b/>
-                <w:color w:val="000000"/>
-                <w:sz w:val="26"/>
-                <w:szCs w:val="26"/>
-                <w:lang w:val="nl-NL"/>
+              <w:spacing w:before="20" w:line="320" w:lineRule="exact"/>
+              <w:rPr>
+                <w:sz w:val="26"/>
+                <w:szCs w:val="26"/>
               </w:rPr>
             </w:pPr>
             <w:r>
               <w:rPr>
-                <w:b/>
-                <w:color w:val="000000"/>
-                <w:sz w:val="26"/>
-                <w:szCs w:val="26"/>
-                <w:lang w:val="nl-NL"/>
-              </w:rPr>
-              <w:t>Phiếu nhập kho</w:t>
-            </w:r>
-          </w:p>
-        </w:tc>
-        <w:tc>
-          <w:tcPr>
-            <w:tcW w:w="2475" w:type="dxa"/>
-            <w:vAlign w:val="center"/>
-          </w:tcPr>
-          <w:p>
-            <w:pPr>
-              <w:spacing w:line="276" w:lineRule="auto"/>
-              <w:jc w:val="center"/>
-              <w:rPr>
-                <w:b/>
-                <w:color w:val="000000"/>
-                <w:sz w:val="26"/>
-                <w:szCs w:val="26"/>
-                <w:lang w:val="nl-NL"/>
-              </w:rPr>
-            </w:pPr>
-            <w:r>
-              <w:rPr>
-                <w:b/>
-                <w:color w:val="000000"/>
-                <w:sz w:val="26"/>
-                <w:szCs w:val="26"/>
-                <w:lang w:val="nl-NL"/>
-              </w:rPr>
-              <w:t>Ngày nhập</w:t>
-            </w:r>
-          </w:p>
-        </w:tc>
-        <w:tc>
-          <w:tcPr>
-            <w:tcW w:w="2475" w:type="dxa"/>
-          </w:tcPr>
-          <w:p>
-            <w:pPr>
-              <w:spacing w:line="276" w:lineRule="auto"/>
-              <w:jc w:val="center"/>
-              <w:rPr>
-                <w:b/>
-                <w:color w:val="000000"/>
-                <w:sz w:val="26"/>
-                <w:szCs w:val="26"/>
-                <w:lang w:val="nl-NL"/>
-              </w:rPr>
-            </w:pPr>
-            <w:r>
-              <w:rPr>
-                <w:b/>
-                <w:color w:val="000000"/>
-                <w:sz w:val="26"/>
-                <w:szCs w:val="26"/>
-                <w:lang w:val="nl-NL"/>
-              </w:rPr>
-              <w:t>Số lượng nhập</w:t>
+                <w:sz w:val="26"/>
+                <w:szCs w:val="26"/>
+              </w:rPr>
+              <w:t xml:space="preserve">Chức vụ: </w:t>
+            </w:r>
+            <w:r>
+              <w:rPr>
+                <w:color w:val="000000"/>
+                <w:sz w:val="26"/>
+                <w:szCs w:val="26"/>
+                <w:lang w:val="nl-NL"/>
+              </w:rPr>
+              <w:t>Kế toán đơn</w:t>
+            </w:r>
+            <w:r>
+              <w:rPr>
+                <w:color w:val="000000"/>
+                <w:sz w:val="26"/>
+                <w:szCs w:val="26"/>
+                <w:lang w:val="nl-NL"/>
+              </w:rPr>
+              <w:t xml:space="preserve"> </w:t>
+            </w:r>
+            <w:r>
+              <w:rPr>
+                <w:color w:val="000000"/>
+                <w:sz w:val="26"/>
+                <w:szCs w:val="26"/>
+                <w:lang w:val="nl-NL"/>
+              </w:rPr>
+              <w:t>vị</w:t>
+            </w:r>
+            <w:r>
+              <w:rPr>
+                <w:sz w:val="26"/>
+                <w:szCs w:val="26"/>
+              </w:rPr>
+              <w:t>.</w:t>
             </w:r>
           </w:p>
         </w:tc>
       </w:tr>
       <w:tr>
         <w:trPr>
-          <w:jc w:val="center"/>
+          <w:trHeight w:val="432"/>
         </w:trPr>
         <w:tc>
           <w:tcPr>
-            <w:tcW w:w="802" w:type="dxa"/>
+            <w:tcW w:w="5485" w:type="dxa"/>
             <w:vAlign w:val="center"/>
           </w:tcPr>
           <w:p>
             <w:pPr>
-              <w:pStyle w:val="ListParagraph"/>
-              <w:numPr>
-                <w:ilvl w:val="0"/>
-                <w:numId w:val="39"/>
-              </w:numPr>
-              <w:spacing w:line="276" w:lineRule="auto"/>
-              <w:ind w:left="360"/>
-              <w:jc w:val="center"/>
+              <w:spacing w:before="20" w:line="320" w:lineRule="exact"/>
               <w:rPr>
                 <w:color w:val="000000"/>
                 <w:sz w:val="26"/>
@@ -1790,71 +949,107 @@
                 <w:lang w:val="nl-NL"/>
               </w:rPr>
             </w:pPr>
+            <w:r>
+              <w:rPr>
+                <w:sz w:val="26"/>
+                <w:szCs w:val="26"/>
+              </w:rPr>
+              <w:t xml:space="preserve">- Ông/Bà: </w:t>
+            </w:r>
+            <w:r>
+              <w:rPr>
+                <w:color w:val="000000"/>
+                <w:sz w:val="26"/>
+                <w:szCs w:val="26"/>
+              </w:rPr>
+              <w:fldChar w:fldCharType="begin"/>
+            </w:r>
+            <w:r>
+              <w:rPr>
+                <w:color w:val="000000"/>
+                <w:sz w:val="26"/>
+                <w:szCs w:val="26"/>
+              </w:rPr>
+              <w:instrText xml:space="preserve"> MERGEFIELD  $!data.tenKyThuatVien  \* MERGEFORMAT </w:instrText>
+            </w:r>
+            <w:r>
+              <w:rPr>
+                <w:color w:val="000000"/>
+                <w:sz w:val="26"/>
+                <w:szCs w:val="26"/>
+              </w:rPr>
+              <w:fldChar w:fldCharType="separate"/>
+            </w:r>
+            <w:r>
+              <w:rPr>
+                <w:noProof/>
+                <w:color w:val="000000"/>
+                <w:sz w:val="26"/>
+                <w:szCs w:val="26"/>
+              </w:rPr>
+              <w:t>«$!data.tenKyThuatVien»</w:t>
+            </w:r>
+            <w:r>
+              <w:rPr>
+                <w:color w:val="000000"/>
+                <w:sz w:val="26"/>
+                <w:szCs w:val="26"/>
+              </w:rPr>
+              <w:fldChar w:fldCharType="end"/>
+            </w:r>
+            <w:r>
+              <w:rPr>
+                <w:sz w:val="26"/>
+                <w:szCs w:val="26"/>
+              </w:rPr>
+              <w:tab/>
+            </w:r>
           </w:p>
         </w:tc>
         <w:tc>
           <w:tcPr>
-            <w:tcW w:w="4148" w:type="dxa"/>
+            <w:tcW w:w="4019" w:type="dxa"/>
             <w:vAlign w:val="center"/>
           </w:tcPr>
           <w:p>
             <w:pPr>
-              <w:rPr>
-                <w:color w:val="000000"/>
-                <w:sz w:val="26"/>
-                <w:szCs w:val="26"/>
-                <w:lang w:val="nl-NL"/>
+              <w:spacing w:before="20" w:line="320" w:lineRule="exact"/>
+              <w:rPr>
+                <w:sz w:val="26"/>
+                <w:szCs w:val="26"/>
               </w:rPr>
             </w:pPr>
             <w:r>
               <w:rPr>
-                <w:color w:val="000000"/>
-                <w:sz w:val="26"/>
-                <w:szCs w:val="26"/>
-                <w:lang w:val="nl-NL"/>
-              </w:rPr>
-              <w:fldChar w:fldCharType="begin"/>
-            </w:r>
-            <w:r>
-              <w:rPr>
-                <w:color w:val="000000"/>
-                <w:sz w:val="26"/>
-                <w:szCs w:val="26"/>
-                <w:lang w:val="nl-NL"/>
-              </w:rPr>
-              <w:instrText xml:space="preserve"> MERGEFIELD  "@before-row#foreach($d in $data.listPhieuNhapKho)"  \* MERGEFORMAT </w:instrText>
-            </w:r>
-            <w:r>
-              <w:rPr>
-                <w:color w:val="000000"/>
-                <w:sz w:val="26"/>
-                <w:szCs w:val="26"/>
-                <w:lang w:val="nl-NL"/>
-              </w:rPr>
-              <w:fldChar w:fldCharType="separate"/>
-            </w:r>
-            <w:r>
-              <w:rPr>
-                <w:noProof/>
-                <w:color w:val="000000"/>
-                <w:sz w:val="26"/>
-                <w:szCs w:val="26"/>
-                <w:lang w:val="nl-NL"/>
-              </w:rPr>
-              <w:t>«@before-row#foreach($d in $data.listPhie»</w:t>
-            </w:r>
-            <w:r>
-              <w:rPr>
-                <w:color w:val="000000"/>
-                <w:sz w:val="26"/>
-                <w:szCs w:val="26"/>
-                <w:lang w:val="nl-NL"/>
-              </w:rPr>
-              <w:fldChar w:fldCharType="end"/>
+                <w:sz w:val="26"/>
+                <w:szCs w:val="26"/>
+              </w:rPr>
+              <w:t xml:space="preserve">Chức vụ: </w:t>
+            </w:r>
+            <w:r>
+              <w:rPr>
+                <w:color w:val="000000"/>
+                <w:sz w:val="26"/>
+                <w:szCs w:val="26"/>
+                <w:lang w:val="nl-NL"/>
+              </w:rPr>
+              <w:t>Kỹ thuật viên bảo quản.</w:t>
             </w:r>
           </w:p>
+        </w:tc>
+      </w:tr>
+      <w:tr>
+        <w:trPr>
+          <w:trHeight w:val="432"/>
+        </w:trPr>
+        <w:tc>
+          <w:tcPr>
+            <w:tcW w:w="5485" w:type="dxa"/>
+            <w:vAlign w:val="center"/>
+          </w:tcPr>
           <w:p>
             <w:pPr>
+              <w:spacing w:before="20" w:line="320" w:lineRule="exact"/>
               <w:rPr>
                 <w:color w:val="000000"/>
                 <w:sz w:val="26"/>
@@ -1864,6 +1059,13 @@
             </w:pPr>
             <w:r>
               <w:rPr>
+                <w:sz w:val="26"/>
+                <w:szCs w:val="26"/>
+              </w:rPr>
+              <w:t xml:space="preserve">- Ông/Bà: </w:t>
+            </w:r>
+            <w:r>
+              <w:rPr>
                 <w:color w:val="000000"/>
                 <w:sz w:val="26"/>
                 <w:szCs w:val="26"/>
@@ -1876,7 +1078,7 @@
                 <w:sz w:val="26"/>
                 <w:szCs w:val="26"/>
               </w:rPr>
-              <w:instrText xml:space="preserve"> MERGEFIELD  $!d.soPhieu  \* MERGEFORMAT </w:instrText>
+              <w:instrText xml:space="preserve"> MERGEFIELD  $!data.tenNguoiTao  \* MERGEFORMAT </w:instrText>
             </w:r>
             <w:r>
               <w:rPr>
@@ -1893,71 +1095,13 @@
                 <w:sz w:val="26"/>
                 <w:szCs w:val="26"/>
               </w:rPr>
-              <w:t>«$!d.soPhieu»</w:t>
-            </w:r>
-            <w:r>
-              <w:rPr>
-                <w:color w:val="000000"/>
-                <w:sz w:val="26"/>
-                <w:szCs w:val="26"/>
-              </w:rPr>
-              <w:fldChar w:fldCharType="end"/>
-            </w:r>
-          </w:p>
-          <w:p>
-            <w:pPr>
-              <w:spacing w:line="276" w:lineRule="auto"/>
-              <w:jc w:val="center"/>
-              <w:rPr>
-                <w:color w:val="000000"/>
-                <w:sz w:val="26"/>
-                <w:szCs w:val="26"/>
-                <w:lang w:val="nl-NL"/>
-              </w:rPr>
-            </w:pPr>
-            <w:r>
-              <w:rPr>
-                <w:color w:val="000000"/>
-                <w:sz w:val="26"/>
-                <w:szCs w:val="26"/>
-                <w:lang w:val="nl-NL"/>
-              </w:rPr>
-              <w:fldChar w:fldCharType="begin"/>
-            </w:r>
-            <w:r>
-              <w:rPr>
-                <w:color w:val="000000"/>
-                <w:sz w:val="26"/>
-                <w:szCs w:val="26"/>
-                <w:lang w:val="nl-NL"/>
-              </w:rPr>
-              <w:instrText xml:space="preserve"> MERGEFIELD  @after-row#end  \* MERGEFORMAT </w:instrText>
-            </w:r>
-            <w:r>
-              <w:rPr>
-                <w:color w:val="000000"/>
-                <w:sz w:val="26"/>
-                <w:szCs w:val="26"/>
-                <w:lang w:val="nl-NL"/>
-              </w:rPr>
-              <w:fldChar w:fldCharType="separate"/>
-            </w:r>
-            <w:r>
-              <w:rPr>
-                <w:noProof/>
-                <w:color w:val="000000"/>
-                <w:sz w:val="26"/>
-                <w:szCs w:val="26"/>
-                <w:lang w:val="nl-NL"/>
-              </w:rPr>
-              <w:t>«@after-row#end»</w:t>
-            </w:r>
-            <w:r>
-              <w:rPr>
-                <w:color w:val="000000"/>
-                <w:sz w:val="26"/>
-                <w:szCs w:val="26"/>
-                <w:lang w:val="nl-NL"/>
+              <w:t>«$!data.tenNguoiTao»</w:t>
+            </w:r>
+            <w:r>
+              <w:rPr>
+                <w:color w:val="000000"/>
+                <w:sz w:val="26"/>
+                <w:szCs w:val="26"/>
               </w:rPr>
               <w:fldChar w:fldCharType="end"/>
             </w:r>
@@ -1965,118 +1109,23 @@
         </w:tc>
         <w:tc>
           <w:tcPr>
-            <w:tcW w:w="2475" w:type="dxa"/>
+            <w:tcW w:w="4019" w:type="dxa"/>
             <w:vAlign w:val="center"/>
           </w:tcPr>
           <w:p>
             <w:pPr>
-              <w:spacing w:line="276" w:lineRule="auto"/>
-              <w:jc w:val="center"/>
-              <w:rPr>
-                <w:color w:val="000000"/>
-                <w:sz w:val="26"/>
-                <w:szCs w:val="26"/>
-                <w:lang w:val="nl-NL"/>
+              <w:spacing w:before="20" w:line="320" w:lineRule="exact"/>
+              <w:rPr>
+                <w:sz w:val="26"/>
+                <w:szCs w:val="26"/>
               </w:rPr>
             </w:pPr>
             <w:r>
               <w:rPr>
                 <w:sz w:val="26"/>
                 <w:szCs w:val="26"/>
-                <w:lang w:val="vi-VN"/>
-              </w:rPr>
-              <w:fldChar w:fldCharType="begin"/>
-            </w:r>
-            <w:r>
-              <w:rPr>
-                <w:sz w:val="26"/>
-                <w:szCs w:val="26"/>
-                <w:lang w:val="vi-VN"/>
-              </w:rPr>
-              <w:instrText xml:space="preserve"> MERGEFIELD  #if($d.ngayXuatNhap)$dateTool.format('dd/MM/yyyy',$dateTool.toDate('yyyy-MM-dd',$d.ngayXuatNhap))#end  \* MERGEFORMAT </w:instrText>
-            </w:r>
-            <w:r>
-              <w:rPr>
-                <w:sz w:val="26"/>
-                <w:szCs w:val="26"/>
-                <w:lang w:val="vi-VN"/>
-              </w:rPr>
-              <w:fldChar w:fldCharType="separate"/>
-            </w:r>
-            <w:r>
-              <w:rPr>
-                <w:noProof/>
-                <w:sz w:val="26"/>
-                <w:szCs w:val="26"/>
-                <w:lang w:val="vi-VN"/>
-              </w:rPr>
-              <w:t>«#if($d.ngayXuatNhap)$dateTool.format('dd»</w:t>
-            </w:r>
-            <w:r>
-              <w:rPr>
-                <w:sz w:val="26"/>
-                <w:szCs w:val="26"/>
-                <w:lang w:val="vi-VN"/>
-              </w:rPr>
-              <w:fldChar w:fldCharType="end"/>
-            </w:r>
-          </w:p>
-        </w:tc>
-        <w:tc>
-          <w:tcPr>
-            <w:tcW w:w="2475" w:type="dxa"/>
-            <w:vAlign w:val="center"/>
-          </w:tcPr>
-          <w:p>
-            <w:pPr>
-              <w:jc w:val="center"/>
-              <w:rPr>
-                <w:color w:val="000000"/>
-                <w:sz w:val="26"/>
-                <w:szCs w:val="26"/>
-                <w:lang w:val="nl-NL"/>
-              </w:rPr>
-            </w:pPr>
-            <w:r>
-              <w:rPr>
-                <w:bCs/>
-                <w:sz w:val="26"/>
-                <w:szCs w:val="26"/>
-              </w:rPr>
-              <w:fldChar w:fldCharType="begin"/>
-            </w:r>
-            <w:r>
-              <w:rPr>
-                <w:bCs/>
-                <w:sz w:val="26"/>
-                <w:szCs w:val="26"/>
-              </w:rPr>
-              <w:instrText xml:space="preserve"> MERGEFIELD  #if($d.slThucTe)$numberTool.format('#,##0',$d.slThucTe,$locale)#end  \* MERGEFORMAT </w:instrText>
-            </w:r>
-            <w:r>
-              <w:rPr>
-                <w:bCs/>
-                <w:sz w:val="26"/>
-                <w:szCs w:val="26"/>
-              </w:rPr>
-              <w:fldChar w:fldCharType="separate"/>
-            </w:r>
-            <w:r>
-              <w:rPr>
-                <w:bCs/>
-                <w:noProof/>
-                <w:sz w:val="26"/>
-                <w:szCs w:val="26"/>
-              </w:rPr>
-              <w:t>«#if($d.slThucTe)$numberTool.format('#,##»</w:t>
-            </w:r>
-            <w:r>
-              <w:rPr>
-                <w:bCs/>
-                <w:sz w:val="26"/>
-                <w:szCs w:val="26"/>
-              </w:rPr>
-              <w:fldChar w:fldCharType="end"/>
+              </w:rPr>
+              <w:t>Chức vụ: Thủ kho.</w:t>
             </w:r>
           </w:p>
         </w:tc>
@@ -2084,7 +1133,8 @@
     </w:tbl>
     <w:p>
       <w:pPr>
-        <w:spacing w:before="120"/>
+        <w:spacing w:before="20" w:after="20"/>
+        <w:ind w:right="-57"/>
         <w:jc w:val="both"/>
         <w:rPr>
           <w:color w:val="000000"/>
@@ -2100,17 +1150,115 @@
           <w:szCs w:val="26"/>
           <w:lang w:val="nl-NL"/>
         </w:rPr>
-        <w:t>4. Chất lượng hàng nhập kho: Có phiếu kiểm nghiệm chất lượng riêng.</w:t>
+        <w:t xml:space="preserve">1. Chủng loại hàng hóa nhập kho: </w:t>
+      </w:r>
+      <w:r>
+        <w:rPr>
+          <w:color w:val="000000"/>
+          <w:sz w:val="26"/>
+          <w:szCs w:val="26"/>
+        </w:rPr>
+        <w:fldChar w:fldCharType="begin"/>
+      </w:r>
+      <w:r>
+        <w:rPr>
+          <w:color w:val="000000"/>
+          <w:sz w:val="26"/>
+          <w:szCs w:val="26"/>
+        </w:rPr>
+        <w:instrText xml:space="preserve"> MERGEFIELD  $!detail1.tenCloaiVthh  \* MERGEFORMAT </w:instrText>
+      </w:r>
+      <w:r>
+        <w:rPr>
+          <w:color w:val="000000"/>
+          <w:sz w:val="26"/>
+          <w:szCs w:val="26"/>
+        </w:rPr>
+        <w:fldChar w:fldCharType="separate"/>
+      </w:r>
+      <w:r>
+        <w:rPr>
+          <w:noProof/>
+          <w:color w:val="000000"/>
+          <w:sz w:val="26"/>
+          <w:szCs w:val="26"/>
+        </w:rPr>
+        <w:t>«$!detail1.tenCloaiVthh»</w:t>
+      </w:r>
+      <w:r>
+        <w:rPr>
+          <w:color w:val="000000"/>
+          <w:sz w:val="26"/>
+          <w:szCs w:val="26"/>
+        </w:rPr>
+        <w:fldChar w:fldCharType="end"/>
+      </w:r>
+      <w:r>
+        <w:rPr>
+          <w:color w:val="000000"/>
+          <w:sz w:val="26"/>
+          <w:szCs w:val="26"/>
+          <w:lang w:val="nl-NL"/>
+        </w:rPr>
+        <w:t xml:space="preserve"> </w:t>
+      </w:r>
+      <w:r>
+        <w:rPr>
+          <w:color w:val="000000"/>
+          <w:sz w:val="26"/>
+          <w:szCs w:val="26"/>
+        </w:rPr>
+        <w:fldChar w:fldCharType="begin"/>
+      </w:r>
+      <w:r>
+        <w:rPr>
+          <w:color w:val="000000"/>
+          <w:sz w:val="26"/>
+          <w:szCs w:val="26"/>
+        </w:rPr>
+        <w:instrText xml:space="preserve"> MERGEFIELD  $!detail1.tenLoaiVthh  \* MERGEFORMAT </w:instrText>
+      </w:r>
+      <w:r>
+        <w:rPr>
+          <w:color w:val="000000"/>
+          <w:sz w:val="26"/>
+          <w:szCs w:val="26"/>
+        </w:rPr>
+        <w:fldChar w:fldCharType="separate"/>
+      </w:r>
+      <w:r>
+        <w:rPr>
+          <w:noProof/>
+          <w:color w:val="000000"/>
+          <w:sz w:val="26"/>
+          <w:szCs w:val="26"/>
+        </w:rPr>
+        <w:t>«$!detail1.tenLoaiVthh»</w:t>
+      </w:r>
+      <w:r>
+        <w:rPr>
+          <w:color w:val="000000"/>
+          <w:sz w:val="26"/>
+          <w:szCs w:val="26"/>
+        </w:rPr>
+        <w:fldChar w:fldCharType="end"/>
+      </w:r>
+      <w:r>
+        <w:rPr>
+          <w:color w:val="000000"/>
+          <w:sz w:val="26"/>
+          <w:szCs w:val="26"/>
+          <w:lang w:val="nl-NL"/>
+        </w:rPr>
+        <w:t xml:space="preserve"> </w:t>
       </w:r>
     </w:p>
     <w:p>
       <w:pPr>
-        <w:spacing w:before="40"/>
+        <w:spacing w:before="60"/>
         <w:jc w:val="both"/>
         <w:rPr>
           <w:color w:val="000000"/>
-          <w:sz w:val="26"/>
-          <w:szCs w:val="26"/>
           <w:lang w:val="nl-NL"/>
         </w:rPr>
       </w:pPr>
@@ -2121,7 +1269,7 @@
           <w:szCs w:val="26"/>
           <w:lang w:val="nl-NL"/>
         </w:rPr>
-        <w:t xml:space="preserve">5. Kể từ ngày lập biên bản này, hàng dự trữ quốc gia của ngăn, lô kho </w:t>
+        <w:t xml:space="preserve">2. Ngăn/Lô số: </w:t>
       </w:r>
       <w:r>
         <w:rPr>
@@ -2137,7 +1285,7 @@
           <w:sz w:val="26"/>
           <w:szCs w:val="26"/>
         </w:rPr>
-        <w:instrText xml:space="preserve"> MERGEFIELD  $!data.tenNganKho  \* MERGEFORMAT </w:instrText>
+        <w:instrText xml:space="preserve"> MERGEFIELD  $!detail1.tenNganKho  \* MERGEFORMAT </w:instrText>
       </w:r>
       <w:r>
         <w:rPr>
@@ -2154,7 +1302,7 @@
           <w:sz w:val="26"/>
           <w:szCs w:val="26"/>
         </w:rPr>
-        <w:t>«$!data.tenNganKho»</w:t>
+        <w:t>«$!detail1.tenNganKho»</w:t>
       </w:r>
       <w:r>
         <w:rPr>
@@ -2186,7 +1334,7 @@
           <w:sz w:val="26"/>
           <w:szCs w:val="26"/>
         </w:rPr>
-        <w:instrText xml:space="preserve"> MERGEFIELD  $!data.tenLoKho  \* MERGEFORMAT </w:instrText>
+        <w:instrText xml:space="preserve"> MERGEFIELD  $!detail1.tenLoKho  \* MERGEFORMAT </w:instrText>
       </w:r>
       <w:r>
         <w:rPr>
@@ -2203,7 +1351,7 @@
           <w:sz w:val="26"/>
           <w:szCs w:val="26"/>
         </w:rPr>
-        <w:t>«$!data.tenLoKho»</w:t>
+        <w:t>«$!detail1.tenLoKho»</w:t>
       </w:r>
       <w:r>
         <w:rPr>
@@ -2220,12 +1368,12 @@
           <w:szCs w:val="26"/>
           <w:lang w:val="nl-NL"/>
         </w:rPr>
-        <w:t xml:space="preserve"> được đưa vào bảo quản theo quy trình quy định tại Quy chuẩn kỹ thuật quốc gia (hoặc văn bản hướng dẫn hiện hành).</w:t>
+        <w:tab/>
       </w:r>
     </w:p>
     <w:p>
       <w:pPr>
-        <w:spacing w:before="40"/>
+        <w:spacing w:before="40" w:line="320" w:lineRule="exact"/>
         <w:jc w:val="both"/>
         <w:rPr>
           <w:color w:val="000000"/>
@@ -2241,12 +1389,80 @@
           <w:szCs w:val="26"/>
           <w:lang w:val="nl-NL"/>
         </w:rPr>
-        <w:t>Biên bản được lập thành 04 bản có giá trị pháp lý như nhau:</w:t>
+        <w:t xml:space="preserve">Nhà kho: </w:t>
+      </w:r>
+      <w:r>
+        <w:rPr>
+          <w:color w:val="000000"/>
+          <w:sz w:val="26"/>
+          <w:szCs w:val="26"/>
+        </w:rPr>
+        <w:fldChar w:fldCharType="begin"/>
+      </w:r>
+      <w:r>
+        <w:rPr>
+          <w:color w:val="000000"/>
+          <w:sz w:val="26"/>
+          <w:szCs w:val="26"/>
+        </w:rPr>
+        <w:instrText xml:space="preserve"> MERGEFIELD  $!detail1.tenNhaKho  \* MERGEFORMAT </w:instrText>
+      </w:r>
+      <w:r>
+        <w:rPr>
+          <w:color w:val="000000"/>
+          <w:sz w:val="26"/>
+          <w:szCs w:val="26"/>
+        </w:rPr>
+        <w:fldChar w:fldCharType="separate"/>
+      </w:r>
+      <w:r>
+        <w:rPr>
+          <w:noProof/>
+          <w:color w:val="000000"/>
+          <w:sz w:val="26"/>
+          <w:szCs w:val="26"/>
+        </w:rPr>
+        <w:t>«$!detail1.tenNhaKho»</w:t>
+      </w:r>
+      <w:r>
+        <w:rPr>
+          <w:color w:val="000000"/>
+          <w:sz w:val="26"/>
+          <w:szCs w:val="26"/>
+        </w:rPr>
+        <w:fldChar w:fldCharType="end"/>
+      </w:r>
+      <w:r>
+        <w:rPr>
+          <w:color w:val="000000"/>
+          <w:sz w:val="26"/>
+          <w:szCs w:val="26"/>
+          <w:lang w:val="nl-NL"/>
+        </w:rPr>
+        <w:t xml:space="preserve"> </w:t>
+      </w:r>
+      <w:r>
+        <w:rPr>
+          <w:color w:val="000000"/>
+          <w:sz w:val="26"/>
+          <w:szCs w:val="26"/>
+          <w:lang w:val="nl-NL"/>
+        </w:rPr>
+        <w:tab/>
+      </w:r>
+      <w:r>
+        <w:rPr>
+          <w:color w:val="000000"/>
+          <w:sz w:val="26"/>
+          <w:szCs w:val="26"/>
+          <w:lang w:val="nl-NL"/>
+        </w:rPr>
+        <w:tab/>
       </w:r>
     </w:p>
     <w:p>
       <w:pPr>
-        <w:spacing w:before="40"/>
+        <w:spacing w:before="40" w:line="320" w:lineRule="exact"/>
         <w:jc w:val="both"/>
         <w:rPr>
           <w:color w:val="000000"/>
@@ -2262,12 +1478,53 @@
           <w:szCs w:val="26"/>
           <w:lang w:val="nl-NL"/>
         </w:rPr>
-        <w:t>- 01 bản thủ kho lưu hồ sơ tại ngăn (lô) kho;</w:t>
+        <w:t xml:space="preserve">Điểm kho: </w:t>
+      </w:r>
+      <w:r>
+        <w:rPr>
+          <w:color w:val="000000"/>
+          <w:sz w:val="26"/>
+          <w:szCs w:val="26"/>
+        </w:rPr>
+        <w:fldChar w:fldCharType="begin"/>
+      </w:r>
+      <w:r>
+        <w:rPr>
+          <w:color w:val="000000"/>
+          <w:sz w:val="26"/>
+          <w:szCs w:val="26"/>
+        </w:rPr>
+        <w:instrText xml:space="preserve"> MERGEFIELD  $!detail1.tenDiemKho  \* MERGEFORMAT </w:instrText>
+      </w:r>
+      <w:r>
+        <w:rPr>
+          <w:color w:val="000000"/>
+          <w:sz w:val="26"/>
+          <w:szCs w:val="26"/>
+        </w:rPr>
+        <w:fldChar w:fldCharType="separate"/>
+      </w:r>
+      <w:r>
+        <w:rPr>
+          <w:noProof/>
+          <w:color w:val="000000"/>
+          <w:sz w:val="26"/>
+          <w:szCs w:val="26"/>
+        </w:rPr>
+        <w:t>«$!detail1.tenDiemKho»</w:t>
+      </w:r>
+      <w:r>
+        <w:rPr>
+          <w:color w:val="000000"/>
+          <w:sz w:val="26"/>
+          <w:szCs w:val="26"/>
+        </w:rPr>
+        <w:fldChar w:fldCharType="end"/>
       </w:r>
     </w:p>
     <w:p>
       <w:pPr>
-        <w:spacing w:before="40"/>
+        <w:spacing w:before="40" w:line="320" w:lineRule="exact"/>
         <w:jc w:val="both"/>
         <w:rPr>
           <w:color w:val="000000"/>
@@ -2283,20 +1540,110 @@
           <w:szCs w:val="26"/>
           <w:lang w:val="nl-NL"/>
         </w:rPr>
-        <w:t>- 01 bản bộ phận kỹ thuật;</w:t>
+        <w:t xml:space="preserve">Địa điểm: </w:t>
+      </w:r>
+      <w:r>
+        <w:rPr>
+          <w:color w:val="000000"/>
+          <w:sz w:val="26"/>
+          <w:szCs w:val="26"/>
+        </w:rPr>
+        <w:fldChar w:fldCharType="begin"/>
+      </w:r>
+      <w:r>
+        <w:rPr>
+          <w:color w:val="000000"/>
+          <w:sz w:val="26"/>
+          <w:szCs w:val="26"/>
+        </w:rPr>
+        <w:instrText xml:space="preserve"> MERGEFIELD  $!detail1.diaChiDvi  \* MERGEFORMAT </w:instrText>
+      </w:r>
+      <w:r>
+        <w:rPr>
+          <w:color w:val="000000"/>
+          <w:sz w:val="26"/>
+          <w:szCs w:val="26"/>
+        </w:rPr>
+        <w:fldChar w:fldCharType="separate"/>
+      </w:r>
+      <w:r>
+        <w:rPr>
+          <w:noProof/>
+          <w:color w:val="000000"/>
+          <w:sz w:val="26"/>
+          <w:szCs w:val="26"/>
+        </w:rPr>
+        <w:t>«$!detail1.diaChiDvi»</w:t>
+      </w:r>
+      <w:r>
+        <w:rPr>
+          <w:color w:val="000000"/>
+          <w:sz w:val="26"/>
+          <w:szCs w:val="26"/>
+        </w:rPr>
+        <w:fldChar w:fldCharType="end"/>
       </w:r>
     </w:p>
     <w:p>
       <w:pPr>
-        <w:spacing w:before="40"/>
+        <w:spacing w:before="40" w:after="120" w:line="320" w:lineRule="exact"/>
         <w:jc w:val="both"/>
         <w:rPr>
+          <w:sz w:val="26"/>
+          <w:szCs w:val="26"/>
+          <w:lang w:val="vi-VN"/>
+        </w:rPr>
+      </w:pPr>
+      <w:r>
+        <w:rPr>
           <w:color w:val="000000"/>
           <w:sz w:val="26"/>
           <w:szCs w:val="26"/>
           <w:lang w:val="nl-NL"/>
         </w:rPr>
-      </w:pPr>
+        <w:t xml:space="preserve">3. Ngày bắt đầu nhập: </w:t>
+      </w:r>
+      <w:r>
+        <w:rPr>
+          <w:sz w:val="26"/>
+          <w:szCs w:val="26"/>
+          <w:lang w:val="vi-VN"/>
+        </w:rPr>
+        <w:fldChar w:fldCharType="begin"/>
+      </w:r>
+      <w:r>
+        <w:rPr>
+          <w:sz w:val="26"/>
+          <w:szCs w:val="26"/>
+          <w:lang w:val="vi-VN"/>
+        </w:rPr>
+        <w:instrText xml:space="preserve"> MERGEFIELD  #if($data.ngayBatDauNhap)$dateTool.format('dd/MM/yyyy',$dateTool.toDate('yyyy-MM-dd',$data.ngayBatDauNhap))#end </w:instrText>
+      </w:r>
+      <w:r>
+        <w:rPr>
+          <w:sz w:val="26"/>
+          <w:szCs w:val="26"/>
+          <w:lang w:val="vi-VN"/>
+        </w:rPr>
+        <w:fldChar w:fldCharType="separate"/>
+      </w:r>
+      <w:r>
+        <w:rPr>
+          <w:noProof/>
+          <w:sz w:val="26"/>
+          <w:szCs w:val="26"/>
+          <w:lang w:val="vi-VN"/>
+        </w:rPr>
+        <w:t>«#if($data.ngayBatDauNhap)$dateTool.forma»</w:t>
+      </w:r>
+      <w:r>
+        <w:rPr>
+          <w:sz w:val="26"/>
+          <w:szCs w:val="26"/>
+          <w:lang w:val="vi-VN"/>
+        </w:rPr>
+        <w:fldChar w:fldCharType="end"/>
+      </w:r>
       <w:r>
         <w:rPr>
           <w:color w:val="000000"/>
@@ -2304,574 +1651,50 @@
           <w:szCs w:val="26"/>
           <w:lang w:val="nl-NL"/>
         </w:rPr>
-        <w:t>- 01 bản kế toán đơn vị;</w:t>
-      </w:r>
-    </w:p>
-    <w:p>
-      <w:pPr>
-        <w:spacing w:before="40"/>
-        <w:jc w:val="both"/>
-        <w:rPr>
-          <w:color w:val="000000"/>
-          <w:sz w:val="26"/>
-          <w:szCs w:val="26"/>
-          <w:lang w:val="nl-NL"/>
-        </w:rPr>
-      </w:pPr>
-      <w:r>
-        <w:rPr>
-          <w:color w:val="000000"/>
-          <w:sz w:val="26"/>
-          <w:szCs w:val="26"/>
-          <w:lang w:val="nl-NL"/>
-        </w:rPr>
-        <w:t xml:space="preserve">- 01 bản gửi đơn vị cấp trên trực tiếp. </w:t>
-      </w:r>
-    </w:p>
-    <w:p>
-      <w:pPr>
-        <w:rPr>
-          <w:color w:val="000000"/>
-          <w:sz w:val="26"/>
-          <w:szCs w:val="26"/>
-          <w:lang w:val="nl-NL"/>
-        </w:rPr>
-      </w:pPr>
-    </w:p>
-    <w:tbl>
-      <w:tblPr>
-        <w:tblW w:w="10296" w:type="dxa"/>
-        <w:jc w:val="center"/>
-        <w:tblLook w:val="01E0" w:firstRow="1" w:lastRow="1" w:firstColumn="1" w:lastColumn="1" w:noHBand="0" w:noVBand="0"/>
-      </w:tblPr>
-      <w:tblGrid>
-        <w:gridCol w:w="2357"/>
-        <w:gridCol w:w="2770"/>
-        <w:gridCol w:w="2231"/>
-        <w:gridCol w:w="2938"/>
-      </w:tblGrid>
-      <w:tr>
-        <w:trPr>
-          <w:jc w:val="center"/>
-        </w:trPr>
-        <w:tc>
-          <w:tcPr>
-            <w:tcW w:w="2201" w:type="dxa"/>
-          </w:tcPr>
-          <w:p>
-            <w:pPr>
-              <w:jc w:val="center"/>
-              <w:rPr>
-                <w:b/>
-                <w:color w:val="000000"/>
-                <w:sz w:val="26"/>
-                <w:szCs w:val="26"/>
-                <w:lang w:val="nl-NL"/>
-              </w:rPr>
-            </w:pPr>
-            <w:r>
-              <w:rPr>
-                <w:b/>
-                <w:color w:val="000000"/>
-                <w:sz w:val="26"/>
-                <w:szCs w:val="26"/>
-                <w:lang w:val="nl-NL"/>
-              </w:rPr>
-              <w:t>THỦ KHO</w:t>
-            </w:r>
-          </w:p>
-          <w:p>
-            <w:pPr>
-              <w:jc w:val="center"/>
-              <w:rPr>
-                <w:i/>
-                <w:color w:val="000000"/>
-                <w:sz w:val="26"/>
-                <w:szCs w:val="26"/>
-                <w:lang w:val="nl-NL"/>
-              </w:rPr>
-            </w:pPr>
-            <w:r>
-              <w:rPr>
-                <w:i/>
-                <w:color w:val="000000"/>
-                <w:sz w:val="26"/>
-                <w:szCs w:val="26"/>
-                <w:lang w:val="nl-NL"/>
-              </w:rPr>
-              <w:t>(Ký, ghi rõ họ tên)</w:t>
-            </w:r>
-          </w:p>
-          <w:p>
-            <w:pPr>
-              <w:jc w:val="center"/>
-              <w:rPr>
-                <w:color w:val="000000"/>
-                <w:sz w:val="26"/>
-                <w:szCs w:val="26"/>
-                <w:lang w:val="nl-NL"/>
-              </w:rPr>
-            </w:pPr>
-          </w:p>
-          <w:p>
-            <w:pPr>
-              <w:rPr>
-                <w:color w:val="000000"/>
-                <w:sz w:val="26"/>
-                <w:szCs w:val="26"/>
-                <w:lang w:val="nl-NL"/>
-              </w:rPr>
-            </w:pPr>
-          </w:p>
-          <w:p>
-            <w:pPr>
-              <w:rPr>
-                <w:color w:val="000000"/>
-                <w:sz w:val="26"/>
-                <w:szCs w:val="26"/>
-                <w:lang w:val="nl-NL"/>
-              </w:rPr>
-            </w:pPr>
-          </w:p>
-          <w:p>
-            <w:pPr>
-              <w:jc w:val="center"/>
-              <w:rPr>
-                <w:b/>
-                <w:color w:val="000000"/>
-                <w:sz w:val="26"/>
-                <w:szCs w:val="26"/>
-                <w:lang w:val="nl-NL"/>
-              </w:rPr>
-            </w:pPr>
-            <w:r>
-              <w:rPr>
-                <w:color w:val="000000"/>
-                <w:sz w:val="26"/>
-                <w:szCs w:val="26"/>
-                <w:lang w:val="nl-NL"/>
-              </w:rPr>
-              <w:t>[Thủ kho (Cán bộ lập phiếu)]</w:t>
-            </w:r>
-          </w:p>
-        </w:tc>
-        <w:tc>
-          <w:tcPr>
-            <w:tcW w:w="2585" w:type="dxa"/>
-          </w:tcPr>
-          <w:p>
-            <w:pPr>
-              <w:jc w:val="center"/>
-              <w:rPr>
-                <w:b/>
-                <w:color w:val="000000"/>
-                <w:sz w:val="26"/>
-                <w:szCs w:val="26"/>
-                <w:lang w:val="nl-NL"/>
-              </w:rPr>
-            </w:pPr>
-            <w:r>
-              <w:rPr>
-                <w:b/>
-                <w:color w:val="000000"/>
-                <w:sz w:val="26"/>
-                <w:szCs w:val="26"/>
-                <w:lang w:val="nl-NL"/>
-              </w:rPr>
-              <w:lastRenderedPageBreak/>
-              <w:t xml:space="preserve">KỸ THUẬT VIÊN </w:t>
-            </w:r>
-          </w:p>
-          <w:p>
-            <w:pPr>
-              <w:jc w:val="center"/>
-              <w:rPr>
-                <w:b/>
-                <w:color w:val="000000"/>
-                <w:sz w:val="26"/>
-                <w:szCs w:val="26"/>
-                <w:lang w:val="nl-NL"/>
-              </w:rPr>
-            </w:pPr>
-            <w:r>
-              <w:rPr>
-                <w:b/>
-                <w:color w:val="000000"/>
-                <w:sz w:val="26"/>
-                <w:szCs w:val="26"/>
-                <w:lang w:val="nl-NL"/>
-              </w:rPr>
-              <w:t>BẢO QUẢN</w:t>
-            </w:r>
-          </w:p>
-          <w:p>
-            <w:pPr>
-              <w:jc w:val="center"/>
-              <w:rPr>
-                <w:i/>
-                <w:color w:val="000000"/>
-                <w:sz w:val="26"/>
-                <w:szCs w:val="26"/>
-                <w:lang w:val="nl-NL"/>
-              </w:rPr>
-            </w:pPr>
-            <w:r>
-              <w:rPr>
-                <w:i/>
-                <w:color w:val="000000"/>
-                <w:sz w:val="26"/>
-                <w:szCs w:val="26"/>
-                <w:lang w:val="nl-NL"/>
-              </w:rPr>
-              <w:t>(Ký, ghi rõ họ tên)</w:t>
-            </w:r>
-          </w:p>
-          <w:p>
-            <w:pPr>
-              <w:jc w:val="center"/>
-              <w:rPr>
-                <w:color w:val="000000"/>
-                <w:sz w:val="26"/>
-                <w:szCs w:val="26"/>
-                <w:lang w:val="nl-NL"/>
-              </w:rPr>
-            </w:pPr>
-          </w:p>
-          <w:p>
-            <w:pPr>
-              <w:jc w:val="center"/>
-              <w:rPr>
-                <w:color w:val="000000"/>
-                <w:sz w:val="26"/>
-                <w:szCs w:val="26"/>
-                <w:lang w:val="nl-NL"/>
-              </w:rPr>
-            </w:pPr>
-          </w:p>
-          <w:p>
-            <w:pPr>
-              <w:jc w:val="center"/>
-              <w:rPr>
-                <w:color w:val="000000"/>
-                <w:sz w:val="26"/>
-                <w:szCs w:val="26"/>
-                <w:lang w:val="nl-NL"/>
-              </w:rPr>
-            </w:pPr>
-          </w:p>
-          <w:p>
-            <w:pPr>
-              <w:jc w:val="center"/>
-              <w:rPr>
-                <w:b/>
-                <w:color w:val="000000"/>
-                <w:sz w:val="26"/>
-                <w:szCs w:val="26"/>
-                <w:lang w:val="nl-NL"/>
-              </w:rPr>
-            </w:pPr>
-            <w:r>
-              <w:rPr>
-                <w:color w:val="000000"/>
-                <w:sz w:val="26"/>
-                <w:szCs w:val="26"/>
-                <w:lang w:val="nl-NL"/>
-              </w:rPr>
-              <w:t>[KTV bảo quản]</w:t>
-            </w:r>
-            <w:r>
-              <w:rPr>
-                <w:color w:val="000000"/>
-                <w:sz w:val="26"/>
-                <w:szCs w:val="26"/>
-                <w:lang w:val="nl-NL"/>
-              </w:rPr>
-              <w:tab/>
-            </w:r>
-          </w:p>
-        </w:tc>
-        <w:tc>
-          <w:tcPr>
-            <w:tcW w:w="2082" w:type="dxa"/>
-          </w:tcPr>
-          <w:p>
-            <w:pPr>
-              <w:jc w:val="center"/>
-              <w:rPr>
-                <w:b/>
-                <w:color w:val="000000"/>
-                <w:sz w:val="26"/>
-                <w:szCs w:val="26"/>
-                <w:lang w:val="nl-NL"/>
-              </w:rPr>
-            </w:pPr>
-            <w:r>
-              <w:rPr>
-                <w:b/>
-                <w:color w:val="000000"/>
-                <w:sz w:val="26"/>
-                <w:szCs w:val="26"/>
-                <w:lang w:val="nl-NL"/>
-              </w:rPr>
-              <w:lastRenderedPageBreak/>
-              <w:t>KẾ TOÁN</w:t>
-            </w:r>
-          </w:p>
-          <w:p>
-            <w:pPr>
-              <w:jc w:val="center"/>
-              <w:rPr>
-                <w:i/>
-                <w:color w:val="000000"/>
-                <w:sz w:val="26"/>
-                <w:szCs w:val="26"/>
-                <w:lang w:val="nl-NL"/>
-              </w:rPr>
-            </w:pPr>
-            <w:r>
-              <w:rPr>
-                <w:b/>
-                <w:color w:val="000000"/>
-                <w:sz w:val="26"/>
-                <w:szCs w:val="26"/>
-                <w:lang w:val="nl-NL"/>
-              </w:rPr>
-              <w:t xml:space="preserve"> </w:t>
-            </w:r>
-            <w:r>
-              <w:rPr>
-                <w:i/>
-                <w:color w:val="000000"/>
-                <w:sz w:val="26"/>
-                <w:szCs w:val="26"/>
-                <w:lang w:val="nl-NL"/>
-              </w:rPr>
-              <w:t>(Ký, ghi rõ họ tên)</w:t>
-            </w:r>
-          </w:p>
-          <w:p>
-            <w:pPr>
-              <w:jc w:val="center"/>
-              <w:rPr>
-                <w:color w:val="000000"/>
-                <w:sz w:val="26"/>
-                <w:szCs w:val="26"/>
-                <w:lang w:val="nl-NL"/>
-              </w:rPr>
-            </w:pPr>
-          </w:p>
-          <w:p>
-            <w:pPr>
-              <w:rPr>
-                <w:color w:val="000000"/>
-                <w:sz w:val="26"/>
-                <w:szCs w:val="26"/>
-                <w:lang w:val="nl-NL"/>
-              </w:rPr>
-            </w:pPr>
-          </w:p>
-          <w:p>
-            <w:pPr>
-              <w:rPr>
-                <w:color w:val="000000"/>
-                <w:sz w:val="26"/>
-                <w:szCs w:val="26"/>
-                <w:lang w:val="nl-NL"/>
-              </w:rPr>
-            </w:pPr>
-          </w:p>
-          <w:p>
-            <w:pPr>
-              <w:jc w:val="center"/>
-              <w:rPr>
-                <w:b/>
-                <w:i/>
-                <w:color w:val="000000"/>
-                <w:sz w:val="26"/>
-                <w:szCs w:val="26"/>
-                <w:lang w:val="nl-NL"/>
-              </w:rPr>
-            </w:pPr>
-            <w:r>
-              <w:rPr>
-                <w:sz w:val="26"/>
-                <w:szCs w:val="26"/>
-              </w:rPr>
-              <w:t>[</w:t>
-            </w:r>
-            <w:r>
-              <w:rPr>
-                <w:color w:val="000000"/>
-                <w:sz w:val="26"/>
-                <w:szCs w:val="26"/>
-                <w:lang w:val="nl-NL"/>
-              </w:rPr>
-              <w:t>Kế toán/Kế toán trưởng</w:t>
-            </w:r>
-            <w:r>
-              <w:rPr>
-                <w:sz w:val="26"/>
-                <w:szCs w:val="26"/>
-              </w:rPr>
-              <w:t>]</w:t>
-            </w:r>
-          </w:p>
-        </w:tc>
-        <w:tc>
-          <w:tcPr>
-            <w:tcW w:w="2742" w:type="dxa"/>
-          </w:tcPr>
-          <w:p>
-            <w:pPr>
-              <w:jc w:val="center"/>
-              <w:rPr>
-                <w:rFonts w:ascii="Times New Roman Bold" w:hAnsi="Times New Roman Bold"/>
-                <w:b/>
-                <w:color w:val="000000"/>
-                <w:spacing w:val="-6"/>
-                <w:sz w:val="26"/>
-                <w:szCs w:val="26"/>
-                <w:lang w:val="nl-NL"/>
-              </w:rPr>
-            </w:pPr>
-            <w:r>
-              <w:rPr>
-                <w:rFonts w:ascii="Times New Roman Bold" w:hAnsi="Times New Roman Bold"/>
-                <w:b/>
-                <w:color w:val="000000"/>
-                <w:spacing w:val="-6"/>
-                <w:sz w:val="26"/>
-                <w:szCs w:val="26"/>
-                <w:lang w:val="nl-NL"/>
-              </w:rPr>
-              <w:lastRenderedPageBreak/>
-              <w:t>THỦ TRƯỞNG ĐƠN VỊ</w:t>
-            </w:r>
-          </w:p>
-          <w:p>
-            <w:pPr>
-              <w:jc w:val="center"/>
-              <w:rPr>
-                <w:i/>
-                <w:color w:val="000000"/>
-                <w:sz w:val="26"/>
-                <w:szCs w:val="26"/>
-                <w:lang w:val="nl-NL"/>
-              </w:rPr>
-            </w:pPr>
-            <w:r>
-              <w:rPr>
-                <w:i/>
-                <w:color w:val="000000"/>
-                <w:sz w:val="26"/>
-                <w:szCs w:val="26"/>
-                <w:lang w:val="nl-NL"/>
-              </w:rPr>
-              <w:t xml:space="preserve">(Ký, ghi rõ họ tên, </w:t>
-            </w:r>
-          </w:p>
-          <w:p>
-            <w:pPr>
-              <w:jc w:val="center"/>
-              <w:rPr>
-                <w:i/>
-                <w:color w:val="000000"/>
-                <w:sz w:val="26"/>
-                <w:szCs w:val="26"/>
-                <w:lang w:val="nl-NL"/>
-              </w:rPr>
-            </w:pPr>
-            <w:r>
-              <w:rPr>
-                <w:i/>
-                <w:color w:val="000000"/>
-                <w:sz w:val="26"/>
-                <w:szCs w:val="26"/>
-                <w:lang w:val="nl-NL"/>
-              </w:rPr>
-              <w:t>đóng dấu)</w:t>
-            </w:r>
-          </w:p>
-          <w:p>
-            <w:pPr>
-              <w:jc w:val="center"/>
-              <w:rPr>
-                <w:color w:val="000000"/>
-                <w:sz w:val="26"/>
-                <w:szCs w:val="26"/>
-                <w:lang w:val="nl-NL"/>
-              </w:rPr>
-            </w:pPr>
-          </w:p>
-          <w:p>
-            <w:pPr>
-              <w:jc w:val="center"/>
-              <w:rPr>
-                <w:color w:val="000000"/>
-                <w:sz w:val="26"/>
-                <w:szCs w:val="26"/>
-                <w:lang w:val="nl-NL"/>
-              </w:rPr>
-            </w:pPr>
-          </w:p>
-          <w:p>
-            <w:pPr>
-              <w:jc w:val="center"/>
-              <w:rPr>
-                <w:color w:val="000000"/>
-                <w:sz w:val="26"/>
-                <w:szCs w:val="26"/>
-                <w:lang w:val="nl-NL"/>
-              </w:rPr>
-            </w:pPr>
-          </w:p>
-          <w:p>
-            <w:pPr>
-              <w:jc w:val="center"/>
-              <w:rPr>
-                <w:b/>
-                <w:color w:val="000000"/>
-                <w:sz w:val="26"/>
-                <w:szCs w:val="26"/>
-                <w:lang w:val="nl-NL"/>
-              </w:rPr>
-            </w:pPr>
-            <w:r>
-              <w:rPr>
-                <w:sz w:val="26"/>
-                <w:szCs w:val="26"/>
-              </w:rPr>
-              <w:t>[Lãnh đạo Chi cục]</w:t>
-            </w:r>
-          </w:p>
-        </w:tc>
-      </w:tr>
-    </w:tbl>
-    <w:p>
-      <w:pPr>
-        <w:spacing w:before="240" w:line="320" w:lineRule="exact"/>
-        <w:jc w:val="both"/>
-        <w:rPr>
-          <w:sz w:val="26"/>
-          <w:szCs w:val="26"/>
-        </w:rPr>
-      </w:pPr>
-    </w:p>
-    <w:p>
-      <w:pPr>
-        <w:rPr>
-          <w:sz w:val="26"/>
-          <w:szCs w:val="26"/>
-        </w:rPr>
-      </w:pPr>
-    </w:p>
-    <w:p>
-      <w:pPr>
-        <w:rPr>
-          <w:sz w:val="26"/>
-          <w:szCs w:val="26"/>
-        </w:rPr>
-      </w:pPr>
+        <w:tab/>
+        <w:t xml:space="preserve">Ngày kết thúc nhập: </w:t>
+      </w:r>
+      <w:r>
+        <w:rPr>
+          <w:sz w:val="26"/>
+          <w:szCs w:val="26"/>
+          <w:lang w:val="vi-VN"/>
+        </w:rPr>
+        <w:fldChar w:fldCharType="begin"/>
+      </w:r>
+      <w:r>
+        <w:rPr>
+          <w:sz w:val="26"/>
+          <w:szCs w:val="26"/>
+          <w:lang w:val="vi-VN"/>
+        </w:rPr>
+        <w:instrText xml:space="preserve"> MERGEFIELD  #if($data.ngayKetThucNhap)$dateTool.format('dd/MM/yyyy',$dateTool.toDate('yyyy-MM-dd',$data.ngayKetThucNhap))#end </w:instrText>
+      </w:r>
+      <w:r>
+        <w:rPr>
+          <w:sz w:val="26"/>
+          <w:szCs w:val="26"/>
+          <w:lang w:val="vi-VN"/>
+        </w:rPr>
+        <w:fldChar w:fldCharType="separate"/>
+      </w:r>
+      <w:r>
+        <w:rPr>
+          <w:noProof/>
+          <w:sz w:val="26"/>
+          <w:szCs w:val="26"/>
+          <w:lang w:val="vi-VN"/>
+        </w:rPr>
+        <w:t>«#if($data.ngayKetThucNhap)$dateTool.form»</w:t>
+      </w:r>
+      <w:r>
+        <w:rPr>
+          <w:sz w:val="26"/>
+          <w:szCs w:val="26"/>
+          <w:lang w:val="vi-VN"/>
+        </w:rPr>
+        <w:fldChar w:fldCharType="end"/>
+      </w:r>
     </w:p>
     <w:tbl>
       <w:tblPr>
@@ -2885,6 +1708,7 @@
           <w:insideH w:val="single" w:sz="6" w:space="0" w:color="auto"/>
           <w:insideV w:val="single" w:sz="6" w:space="0" w:color="auto"/>
         </w:tblBorders>
+        <w:tblLayout w:type="fixed"/>
         <w:tblLook w:val="01E0" w:firstRow="1" w:lastRow="1" w:firstColumn="1" w:lastColumn="1" w:noHBand="0" w:noVBand="0"/>
       </w:tblPr>
       <w:tblGrid>
@@ -2910,6 +1734,8 @@
               <w:rPr>
                 <w:b/>
                 <w:color w:val="000000"/>
+                <w:sz w:val="26"/>
+                <w:szCs w:val="26"/>
                 <w:lang w:val="nl-NL"/>
               </w:rPr>
             </w:pPr>
@@ -2917,6 +1743,8 @@
               <w:rPr>
                 <w:b/>
                 <w:color w:val="000000"/>
+                <w:sz w:val="26"/>
+                <w:szCs w:val="26"/>
                 <w:lang w:val="nl-NL"/>
               </w:rPr>
               <w:t>Kết quả nhập kho</w:t>
@@ -2940,6 +1768,8 @@
               <w:rPr>
                 <w:b/>
                 <w:color w:val="000000"/>
+                <w:sz w:val="26"/>
+                <w:szCs w:val="26"/>
                 <w:lang w:val="nl-NL"/>
               </w:rPr>
             </w:pPr>
@@ -2947,6 +1777,8 @@
               <w:rPr>
                 <w:b/>
                 <w:color w:val="000000"/>
+                <w:sz w:val="26"/>
+                <w:szCs w:val="26"/>
                 <w:lang w:val="nl-NL"/>
               </w:rPr>
               <w:t>Số lượng</w:t>
@@ -2965,6 +1797,8 @@
               <w:rPr>
                 <w:b/>
                 <w:color w:val="000000"/>
+                <w:sz w:val="26"/>
+                <w:szCs w:val="26"/>
                 <w:lang w:val="nl-NL"/>
               </w:rPr>
             </w:pPr>
@@ -2972,6 +1806,8 @@
               <w:rPr>
                 <w:b/>
                 <w:color w:val="000000"/>
+                <w:sz w:val="26"/>
+                <w:szCs w:val="26"/>
                 <w:lang w:val="nl-NL"/>
               </w:rPr>
               <w:t>Đơn giá</w:t>
@@ -2990,6 +1826,8 @@
               <w:rPr>
                 <w:b/>
                 <w:color w:val="000000"/>
+                <w:sz w:val="26"/>
+                <w:szCs w:val="26"/>
                 <w:lang w:val="nl-NL"/>
               </w:rPr>
             </w:pPr>
@@ -2997,6 +1835,8 @@
               <w:rPr>
                 <w:b/>
                 <w:color w:val="000000"/>
+                <w:sz w:val="26"/>
+                <w:szCs w:val="26"/>
                 <w:lang w:val="nl-NL"/>
               </w:rPr>
               <w:t>Thành tiền (đồng)</w:t>
@@ -3015,20 +1855,206 @@
           </w:tcPr>
           <w:p>
             <w:pPr>
-              <w:spacing w:line="276" w:lineRule="auto"/>
-              <w:jc w:val="center"/>
-              <w:rPr>
-                <w:color w:val="000000"/>
+              <w:jc w:val="right"/>
+              <w:rPr>
+                <w:color w:val="000000"/>
+                <w:sz w:val="26"/>
+                <w:szCs w:val="26"/>
                 <w:lang w:val="nl-NL"/>
               </w:rPr>
             </w:pPr>
             <w:r>
               <w:rPr>
                 <w:color w:val="000000"/>
-                <w:lang w:val="nl-NL"/>
-              </w:rPr>
-              <w:t>1</w:t>
-            </w:r>
+                <w:sz w:val="26"/>
+                <w:szCs w:val="26"/>
+                <w:lang w:val="nl-NL"/>
+              </w:rPr>
+              <w:fldChar w:fldCharType="begin"/>
+            </w:r>
+            <w:r>
+              <w:rPr>
+                <w:color w:val="000000"/>
+                <w:sz w:val="26"/>
+                <w:szCs w:val="26"/>
+                <w:lang w:val="nl-NL"/>
+              </w:rPr>
+              <w:instrText xml:space="preserve"> MERGEFIELD  "@before-row#foreach($d in $data.chiTiets)"  \* MERGEFORMAT </w:instrText>
+            </w:r>
+            <w:r>
+              <w:rPr>
+                <w:color w:val="000000"/>
+                <w:sz w:val="26"/>
+                <w:szCs w:val="26"/>
+                <w:lang w:val="nl-NL"/>
+              </w:rPr>
+              <w:fldChar w:fldCharType="separate"/>
+            </w:r>
+            <w:r>
+              <w:rPr>
+                <w:noProof/>
+                <w:color w:val="000000"/>
+                <w:sz w:val="26"/>
+                <w:szCs w:val="26"/>
+                <w:lang w:val="nl-NL"/>
+              </w:rPr>
+              <w:t>«@before-row#foreach($d in $data.chiTiets»</w:t>
+            </w:r>
+            <w:r>
+              <w:rPr>
+                <w:color w:val="000000"/>
+                <w:sz w:val="26"/>
+                <w:szCs w:val="26"/>
+                <w:lang w:val="nl-NL"/>
+              </w:rPr>
+              <w:fldChar w:fldCharType="end"/>
+            </w:r>
+            <w:r>
+              <w:rPr>
+                <w:color w:val="000000"/>
+                <w:sz w:val="26"/>
+                <w:szCs w:val="26"/>
+              </w:rPr>
+              <w:fldChar w:fldCharType="begin"/>
+            </w:r>
+            <w:r>
+              <w:rPr>
+                <w:color w:val="000000"/>
+                <w:sz w:val="26"/>
+                <w:szCs w:val="26"/>
+              </w:rPr>
+              <w:instrText xml:space="preserve"> MERGEFIELD  #if($d.soLuong)$numberTool.format('#,##0',$d.soLuong,$locale)#end  \* MERGEFORMAT </w:instrText>
+            </w:r>
+            <w:r>
+              <w:rPr>
+                <w:color w:val="000000"/>
+                <w:sz w:val="26"/>
+                <w:szCs w:val="26"/>
+              </w:rPr>
+              <w:fldChar w:fldCharType="separate"/>
+            </w:r>
+            <w:r>
+              <w:rPr>
+                <w:noProof/>
+                <w:color w:val="000000"/>
+                <w:sz w:val="26"/>
+                <w:szCs w:val="26"/>
+              </w:rPr>
+              <w:t>«#if($d.soLuong)$numberTool.format('#,##0»</w:t>
+            </w:r>
+            <w:r>
+              <w:rPr>
+                <w:color w:val="000000"/>
+                <w:sz w:val="26"/>
+                <w:szCs w:val="26"/>
+              </w:rPr>
+              <w:fldChar w:fldCharType="end"/>
+            </w:r>
+            <w:bookmarkStart w:id="0" w:name="_GoBack"/>
+            <w:bookmarkEnd w:id="0"/>
+            <w:r>
+              <w:rPr>
+                <w:color w:val="000000"/>
+                <w:sz w:val="26"/>
+                <w:szCs w:val="26"/>
+                <w:lang w:val="nl-NL"/>
+              </w:rPr>
+              <w:fldChar w:fldCharType="begin"/>
+            </w:r>
+            <w:r>
+              <w:rPr>
+                <w:color w:val="000000"/>
+                <w:sz w:val="26"/>
+                <w:szCs w:val="26"/>
+                <w:lang w:val="nl-NL"/>
+              </w:rPr>
+              <w:instrText xml:space="preserve"> MERGEFIELD  "#set( $tongSl = $tongSl + $d.soLuong)"  \* MERGEFORMAT </w:instrText>
+            </w:r>
+            <w:r>
+              <w:rPr>
+                <w:color w:val="000000"/>
+                <w:sz w:val="26"/>
+                <w:szCs w:val="26"/>
+                <w:lang w:val="nl-NL"/>
+              </w:rPr>
+              <w:fldChar w:fldCharType="separate"/>
+            </w:r>
+            <w:r>
+              <w:rPr>
+                <w:noProof/>
+                <w:color w:val="000000"/>
+                <w:sz w:val="26"/>
+                <w:szCs w:val="26"/>
+                <w:lang w:val="nl-NL"/>
+              </w:rPr>
+              <w:t>«#set( $tongSl = $tongSl + $d.soLuong)»</w:t>
+            </w:r>
+            <w:r>
+              <w:rPr>
+                <w:color w:val="000000"/>
+                <w:sz w:val="26"/>
+                <w:szCs w:val="26"/>
+                <w:lang w:val="nl-NL"/>
+              </w:rPr>
+              <w:fldChar w:fldCharType="end"/>
+            </w:r>
+            <w:r>
+              <w:rPr>
+                <w:color w:val="000000"/>
+                <w:sz w:val="26"/>
+                <w:szCs w:val="26"/>
+                <w:lang w:val="nl-NL"/>
+              </w:rPr>
+              <w:fldChar w:fldCharType="begin"/>
+            </w:r>
+            <w:r>
+              <w:rPr>
+                <w:color w:val="000000"/>
+                <w:sz w:val="26"/>
+                <w:szCs w:val="26"/>
+                <w:lang w:val="nl-NL"/>
+              </w:rPr>
+              <w:instrText xml:space="preserve"> MERGEFIELD  @after-row#end  \* MERGEFORMAT </w:instrText>
+            </w:r>
+            <w:r>
+              <w:rPr>
+                <w:color w:val="000000"/>
+                <w:sz w:val="26"/>
+                <w:szCs w:val="26"/>
+                <w:lang w:val="nl-NL"/>
+              </w:rPr>
+              <w:fldChar w:fldCharType="separate"/>
+            </w:r>
+            <w:r>
+              <w:rPr>
+                <w:noProof/>
+                <w:color w:val="000000"/>
+                <w:sz w:val="26"/>
+                <w:szCs w:val="26"/>
+                <w:lang w:val="nl-NL"/>
+              </w:rPr>
+              <w:t>«@after-row#end»</w:t>
+            </w:r>
+            <w:r>
+              <w:rPr>
+                <w:color w:val="000000"/>
+                <w:sz w:val="26"/>
+                <w:szCs w:val="26"/>
+                <w:lang w:val="nl-NL"/>
+              </w:rPr>
+              <w:fldChar w:fldCharType="end"/>
+            </w:r>
+          </w:p>
+          <w:p>
+            <w:pPr>
+              <w:jc w:val="right"/>
+              <w:rPr>
+                <w:color w:val="000000"/>
+                <w:sz w:val="26"/>
+                <w:szCs w:val="26"/>
+                <w:lang w:val="nl-NL"/>
+              </w:rPr>
+            </w:pPr>
           </w:p>
         </w:tc>
         <w:tc>
@@ -3038,19 +2064,54 @@
           </w:tcPr>
           <w:p>
             <w:pPr>
-              <w:spacing w:line="276" w:lineRule="auto"/>
-              <w:jc w:val="center"/>
-              <w:rPr>
-                <w:color w:val="000000"/>
+              <w:jc w:val="right"/>
+              <w:rPr>
+                <w:color w:val="000000"/>
+                <w:sz w:val="26"/>
+                <w:szCs w:val="26"/>
                 <w:lang w:val="nl-NL"/>
               </w:rPr>
             </w:pPr>
             <w:r>
               <w:rPr>
                 <w:color w:val="000000"/>
-                <w:lang w:val="nl-NL"/>
-              </w:rPr>
-              <w:t>2</w:t>
+                <w:sz w:val="26"/>
+                <w:szCs w:val="26"/>
+              </w:rPr>
+              <w:fldChar w:fldCharType="begin"/>
+            </w:r>
+            <w:r>
+              <w:rPr>
+                <w:color w:val="000000"/>
+                <w:sz w:val="26"/>
+                <w:szCs w:val="26"/>
+              </w:rPr>
+              <w:instrText xml:space="preserve"> MERGEFIELD  #if($data.donGiaHd)$numberTool.format('#,##0',$data.donGiaHd,$locale)#end  \* MERGEFORMAT </w:instrText>
+            </w:r>
+            <w:r>
+              <w:rPr>
+                <w:color w:val="000000"/>
+                <w:sz w:val="26"/>
+                <w:szCs w:val="26"/>
+              </w:rPr>
+              <w:fldChar w:fldCharType="separate"/>
+            </w:r>
+            <w:r>
+              <w:rPr>
+                <w:noProof/>
+                <w:color w:val="000000"/>
+                <w:sz w:val="26"/>
+                <w:szCs w:val="26"/>
+              </w:rPr>
+              <w:t>«#if($data.donGiaHd)$numberTool.format('#»</w:t>
+            </w:r>
+            <w:r>
+              <w:rPr>
+                <w:color w:val="000000"/>
+                <w:sz w:val="26"/>
+                <w:szCs w:val="26"/>
+              </w:rPr>
+              <w:fldChar w:fldCharType="end"/>
             </w:r>
           </w:p>
         </w:tc>
@@ -3061,19 +2122,100 @@
           </w:tcPr>
           <w:p>
             <w:pPr>
-              <w:spacing w:line="276" w:lineRule="auto"/>
-              <w:jc w:val="center"/>
-              <w:rPr>
-                <w:color w:val="000000"/>
+              <w:jc w:val="right"/>
+              <w:rPr>
+                <w:color w:val="000000"/>
+                <w:sz w:val="26"/>
+                <w:szCs w:val="26"/>
                 <w:lang w:val="nl-NL"/>
               </w:rPr>
             </w:pPr>
             <w:r>
               <w:rPr>
                 <w:color w:val="000000"/>
-                <w:lang w:val="nl-NL"/>
-              </w:rPr>
-              <w:t>3</w:t>
+                <w:sz w:val="26"/>
+                <w:szCs w:val="26"/>
+              </w:rPr>
+              <w:fldChar w:fldCharType="begin"/>
+            </w:r>
+            <w:r>
+              <w:rPr>
+                <w:color w:val="000000"/>
+                <w:sz w:val="26"/>
+                <w:szCs w:val="26"/>
+              </w:rPr>
+              <w:instrText xml:space="preserve"> MERGEFIELD  #if($tong)$numberTool.format('#,##0',$tong,$locale)#end  \* MERGEFORMAT </w:instrText>
+            </w:r>
+            <w:r>
+              <w:rPr>
+                <w:color w:val="000000"/>
+                <w:sz w:val="26"/>
+                <w:szCs w:val="26"/>
+              </w:rPr>
+              <w:fldChar w:fldCharType="separate"/>
+            </w:r>
+            <w:r>
+              <w:rPr>
+                <w:noProof/>
+                <w:color w:val="000000"/>
+                <w:sz w:val="26"/>
+                <w:szCs w:val="26"/>
+              </w:rPr>
+              <w:t>«#if($tong)$numberTool.format('#,##0',$to»</w:t>
+            </w:r>
+            <w:r>
+              <w:rPr>
+                <w:color w:val="000000"/>
+                <w:sz w:val="26"/>
+                <w:szCs w:val="26"/>
+              </w:rPr>
+              <w:fldChar w:fldCharType="end"/>
+            </w:r>
+            <w:r>
+              <w:rPr>
+                <w:color w:val="000000"/>
+                <w:sz w:val="26"/>
+                <w:szCs w:val="26"/>
+                <w:lang w:val="nl-NL"/>
+              </w:rPr>
+              <w:fldChar w:fldCharType="begin"/>
+            </w:r>
+            <w:r>
+              <w:rPr>
+                <w:color w:val="000000"/>
+                <w:sz w:val="26"/>
+                <w:szCs w:val="26"/>
+                <w:lang w:val="nl-NL"/>
+              </w:rPr>
+              <w:instrText xml:space="preserve"> MERGEFIELD  "#set( $tong = $data.donGiaHd * $d.soLuong)"  \* MERGEFORMAT </w:instrText>
+            </w:r>
+            <w:r>
+              <w:rPr>
+                <w:color w:val="000000"/>
+                <w:sz w:val="26"/>
+                <w:szCs w:val="26"/>
+                <w:lang w:val="nl-NL"/>
+              </w:rPr>
+              <w:fldChar w:fldCharType="separate"/>
+            </w:r>
+            <w:r>
+              <w:rPr>
+                <w:noProof/>
+                <w:color w:val="000000"/>
+                <w:sz w:val="26"/>
+                <w:szCs w:val="26"/>
+                <w:lang w:val="nl-NL"/>
+              </w:rPr>
+              <w:t>«#set( $tong = $data.donGiaHd * $d.soLuon»</w:t>
+            </w:r>
+            <w:r>
+              <w:rPr>
+                <w:color w:val="000000"/>
+                <w:sz w:val="26"/>
+                <w:szCs w:val="26"/>
+                <w:lang w:val="nl-NL"/>
+              </w:rPr>
+              <w:fldChar w:fldCharType="end"/>
             </w:r>
           </w:p>
         </w:tc>
@@ -3092,16 +2234,53 @@
               <w:spacing w:line="276" w:lineRule="auto"/>
               <w:jc w:val="right"/>
               <w:rPr>
-                <w:color w:val="000000"/>
+                <w:b/>
+                <w:color w:val="000000"/>
+                <w:sz w:val="26"/>
+                <w:szCs w:val="26"/>
                 <w:lang w:val="nl-NL"/>
               </w:rPr>
             </w:pPr>
             <w:r>
               <w:rPr>
                 <w:color w:val="000000"/>
-                <w:lang w:val="nl-NL"/>
-              </w:rPr>
-              <w:t>[Tổng số lượng nhập]</w:t>
+                <w:sz w:val="26"/>
+                <w:szCs w:val="26"/>
+              </w:rPr>
+              <w:fldChar w:fldCharType="begin"/>
+            </w:r>
+            <w:r>
+              <w:rPr>
+                <w:color w:val="000000"/>
+                <w:sz w:val="26"/>
+                <w:szCs w:val="26"/>
+              </w:rPr>
+              <w:instrText xml:space="preserve"> MERGEFIELD  #if($tongSl)$numberTool.format('#,##0',$tongSl,$locale)#end  \* MERGEFORMAT </w:instrText>
+            </w:r>
+            <w:r>
+              <w:rPr>
+                <w:color w:val="000000"/>
+                <w:sz w:val="26"/>
+                <w:szCs w:val="26"/>
+              </w:rPr>
+              <w:fldChar w:fldCharType="separate"/>
+            </w:r>
+            <w:r>
+              <w:rPr>
+                <w:noProof/>
+                <w:color w:val="000000"/>
+                <w:sz w:val="26"/>
+                <w:szCs w:val="26"/>
+              </w:rPr>
+              <w:t>«#if($tongSl)$numberTool.format('#,##0',$»</w:t>
+            </w:r>
+            <w:r>
+              <w:rPr>
+                <w:color w:val="000000"/>
+                <w:sz w:val="26"/>
+                <w:szCs w:val="26"/>
+              </w:rPr>
+              <w:fldChar w:fldCharType="end"/>
             </w:r>
           </w:p>
         </w:tc>
@@ -3116,81 +2295,8 @@
               <w:jc w:val="right"/>
               <w:rPr>
                 <w:color w:val="000000"/>
-                <w:lang w:val="nl-NL"/>
-              </w:rPr>
-            </w:pPr>
-            <w:r>
-              <w:rPr>
-                <w:color w:val="000000"/>
-                <w:lang w:val="nl-NL"/>
-              </w:rPr>
-              <w:t>[Đơn giá]</w:t>
-            </w:r>
-          </w:p>
-        </w:tc>
-        <w:tc>
-          <w:tcPr>
-            <w:tcW w:w="4457" w:type="dxa"/>
-            <w:vAlign w:val="center"/>
-          </w:tcPr>
-          <w:p>
-            <w:pPr>
-              <w:spacing w:line="276" w:lineRule="auto"/>
-              <w:jc w:val="right"/>
-              <w:rPr>
-                <w:color w:val="000000"/>
-                <w:lang w:val="nl-NL"/>
-              </w:rPr>
-            </w:pPr>
-            <w:r>
-              <w:rPr>
-                <w:color w:val="000000"/>
-                <w:lang w:val="nl-NL"/>
-              </w:rPr>
-              <w:t>[Thành tiền]</w:t>
-            </w:r>
-          </w:p>
-        </w:tc>
-      </w:tr>
-      <w:tr>
-        <w:trPr>
-          <w:jc w:val="center"/>
-        </w:trPr>
-        <w:tc>
-          <w:tcPr>
-            <w:tcW w:w="2872" w:type="dxa"/>
-            <w:vAlign w:val="center"/>
-          </w:tcPr>
-          <w:p>
-            <w:pPr>
-              <w:spacing w:line="276" w:lineRule="auto"/>
-              <w:jc w:val="right"/>
-              <w:rPr>
-                <w:b/>
-                <w:color w:val="000000"/>
-                <w:lang w:val="nl-NL"/>
-              </w:rPr>
-            </w:pPr>
-            <w:r>
-              <w:rPr>
-                <w:b/>
-                <w:color w:val="000000"/>
-                <w:lang w:val="nl-NL"/>
-              </w:rPr>
-              <w:t>[Tổng số lượng nhập]</w:t>
-            </w:r>
-          </w:p>
-        </w:tc>
-        <w:tc>
-          <w:tcPr>
-            <w:tcW w:w="2383" w:type="dxa"/>
-            <w:vAlign w:val="center"/>
-          </w:tcPr>
-          <w:p>
-            <w:pPr>
-              <w:spacing w:line="276" w:lineRule="auto"/>
-              <w:rPr>
-                <w:color w:val="000000"/>
+                <w:sz w:val="26"/>
+                <w:szCs w:val="26"/>
                 <w:lang w:val="nl-NL"/>
               </w:rPr>
             </w:pPr>
@@ -3208,21 +2314,1021 @@
               <w:rPr>
                 <w:b/>
                 <w:color w:val="000000"/>
+                <w:sz w:val="26"/>
+                <w:szCs w:val="26"/>
                 <w:lang w:val="nl-NL"/>
               </w:rPr>
             </w:pPr>
             <w:r>
               <w:rPr>
-                <w:b/>
-                <w:color w:val="000000"/>
-                <w:lang w:val="nl-NL"/>
-              </w:rPr>
-              <w:t>[Thành tiền]</w:t>
+                <w:color w:val="000000"/>
+                <w:sz w:val="26"/>
+                <w:szCs w:val="26"/>
+              </w:rPr>
+              <w:fldChar w:fldCharType="begin"/>
+            </w:r>
+            <w:r>
+              <w:rPr>
+                <w:color w:val="000000"/>
+                <w:sz w:val="26"/>
+                <w:szCs w:val="26"/>
+              </w:rPr>
+              <w:instrText xml:space="preserve"> MERGEFIELD  #if($tong)$numberTool.format('#,##0',$tong,$locale)#end  \* MERGEFORMAT </w:instrText>
+            </w:r>
+            <w:r>
+              <w:rPr>
+                <w:color w:val="000000"/>
+                <w:sz w:val="26"/>
+                <w:szCs w:val="26"/>
+              </w:rPr>
+              <w:fldChar w:fldCharType="separate"/>
+            </w:r>
+            <w:r>
+              <w:rPr>
+                <w:noProof/>
+                <w:color w:val="000000"/>
+                <w:sz w:val="26"/>
+                <w:szCs w:val="26"/>
+              </w:rPr>
+              <w:t>«#if($tong)$numberTool.format('#,##0',$to»</w:t>
+            </w:r>
+            <w:r>
+              <w:rPr>
+                <w:color w:val="000000"/>
+                <w:sz w:val="26"/>
+                <w:szCs w:val="26"/>
+              </w:rPr>
+              <w:fldChar w:fldCharType="end"/>
             </w:r>
           </w:p>
         </w:tc>
       </w:tr>
     </w:tbl>
+    <w:p>
+      <w:pPr>
+        <w:spacing w:before="40" w:after="120" w:line="320" w:lineRule="exact"/>
+        <w:jc w:val="both"/>
+        <w:rPr>
+          <w:color w:val="000000"/>
+          <w:sz w:val="26"/>
+          <w:szCs w:val="26"/>
+          <w:lang w:val="nl-NL"/>
+        </w:rPr>
+      </w:pPr>
+    </w:p>
+    <w:p>
+      <w:pPr>
+        <w:spacing w:before="120"/>
+        <w:jc w:val="both"/>
+        <w:rPr>
+          <w:color w:val="000000"/>
+          <w:sz w:val="26"/>
+          <w:szCs w:val="26"/>
+          <w:lang w:val="nl-NL"/>
+        </w:rPr>
+      </w:pPr>
+      <w:r>
+        <w:rPr>
+          <w:color w:val="000000"/>
+          <w:sz w:val="26"/>
+          <w:szCs w:val="26"/>
+          <w:lang w:val="nl-NL"/>
+        </w:rPr>
+        <w:t>4. Chất lượng hàng nhập kho: Có phiếu kiểm nghiệm chất lượng riêng.</w:t>
+      </w:r>
+    </w:p>
+    <w:p>
+      <w:pPr>
+        <w:spacing w:before="40"/>
+        <w:jc w:val="both"/>
+        <w:rPr>
+          <w:color w:val="000000"/>
+          <w:sz w:val="26"/>
+          <w:szCs w:val="26"/>
+          <w:lang w:val="nl-NL"/>
+        </w:rPr>
+      </w:pPr>
+      <w:r>
+        <w:rPr>
+          <w:color w:val="000000"/>
+          <w:sz w:val="26"/>
+          <w:szCs w:val="26"/>
+          <w:lang w:val="nl-NL"/>
+        </w:rPr>
+        <w:t xml:space="preserve">5. Kể từ ngày lập biên bản này, hàng dự trữ quốc gia của ngăn, lô kho </w:t>
+      </w:r>
+      <w:r>
+        <w:rPr>
+          <w:color w:val="000000"/>
+          <w:sz w:val="26"/>
+          <w:szCs w:val="26"/>
+        </w:rPr>
+        <w:fldChar w:fldCharType="begin"/>
+      </w:r>
+      <w:r>
+        <w:rPr>
+          <w:color w:val="000000"/>
+          <w:sz w:val="26"/>
+          <w:szCs w:val="26"/>
+        </w:rPr>
+        <w:instrText xml:space="preserve"> MERGEFIELD  $!data.tenNganKho  \* MERGEFORMAT </w:instrText>
+      </w:r>
+      <w:r>
+        <w:rPr>
+          <w:color w:val="000000"/>
+          <w:sz w:val="26"/>
+          <w:szCs w:val="26"/>
+        </w:rPr>
+        <w:fldChar w:fldCharType="separate"/>
+      </w:r>
+      <w:r>
+        <w:rPr>
+          <w:noProof/>
+          <w:color w:val="000000"/>
+          <w:sz w:val="26"/>
+          <w:szCs w:val="26"/>
+        </w:rPr>
+        <w:t>«$!data.tenNganKho»</w:t>
+      </w:r>
+      <w:r>
+        <w:rPr>
+          <w:color w:val="000000"/>
+          <w:sz w:val="26"/>
+          <w:szCs w:val="26"/>
+        </w:rPr>
+        <w:fldChar w:fldCharType="end"/>
+      </w:r>
+      <w:r>
+        <w:rPr>
+          <w:color w:val="000000"/>
+          <w:sz w:val="26"/>
+          <w:szCs w:val="26"/>
+        </w:rPr>
+        <w:t xml:space="preserve">, </w:t>
+      </w:r>
+      <w:r>
+        <w:rPr>
+          <w:color w:val="000000"/>
+          <w:sz w:val="26"/>
+          <w:szCs w:val="26"/>
+        </w:rPr>
+        <w:fldChar w:fldCharType="begin"/>
+      </w:r>
+      <w:r>
+        <w:rPr>
+          <w:color w:val="000000"/>
+          <w:sz w:val="26"/>
+          <w:szCs w:val="26"/>
+        </w:rPr>
+        <w:instrText xml:space="preserve"> MERGEFIELD  $!data.tenLoKho  \* MERGEFORMAT </w:instrText>
+      </w:r>
+      <w:r>
+        <w:rPr>
+          <w:color w:val="000000"/>
+          <w:sz w:val="26"/>
+          <w:szCs w:val="26"/>
+        </w:rPr>
+        <w:fldChar w:fldCharType="separate"/>
+      </w:r>
+      <w:r>
+        <w:rPr>
+          <w:noProof/>
+          <w:color w:val="000000"/>
+          <w:sz w:val="26"/>
+          <w:szCs w:val="26"/>
+        </w:rPr>
+        <w:t>«$!data.tenLoKho»</w:t>
+      </w:r>
+      <w:r>
+        <w:rPr>
+          <w:color w:val="000000"/>
+          <w:sz w:val="26"/>
+          <w:szCs w:val="26"/>
+        </w:rPr>
+        <w:fldChar w:fldCharType="end"/>
+      </w:r>
+      <w:r>
+        <w:rPr>
+          <w:color w:val="000000"/>
+          <w:sz w:val="26"/>
+          <w:szCs w:val="26"/>
+          <w:lang w:val="nl-NL"/>
+        </w:rPr>
+        <w:t xml:space="preserve"> được đưa vào bảo quản theo quy trình quy định tại Quy chuẩn kỹ thuật quốc gia (hoặc văn bản hướng dẫn hiện hành).</w:t>
+      </w:r>
+    </w:p>
+    <w:p>
+      <w:pPr>
+        <w:spacing w:before="40"/>
+        <w:jc w:val="both"/>
+        <w:rPr>
+          <w:color w:val="000000"/>
+          <w:sz w:val="26"/>
+          <w:szCs w:val="26"/>
+          <w:lang w:val="nl-NL"/>
+        </w:rPr>
+      </w:pPr>
+      <w:r>
+        <w:rPr>
+          <w:color w:val="000000"/>
+          <w:sz w:val="26"/>
+          <w:szCs w:val="26"/>
+          <w:lang w:val="nl-NL"/>
+        </w:rPr>
+        <w:lastRenderedPageBreak/>
+        <w:t>Biên bản được lập thành 04 bản có giá trị pháp lý như nhau:</w:t>
+      </w:r>
+    </w:p>
+    <w:p>
+      <w:pPr>
+        <w:spacing w:before="40"/>
+        <w:jc w:val="both"/>
+        <w:rPr>
+          <w:color w:val="000000"/>
+          <w:sz w:val="26"/>
+          <w:szCs w:val="26"/>
+          <w:lang w:val="nl-NL"/>
+        </w:rPr>
+      </w:pPr>
+      <w:r>
+        <w:rPr>
+          <w:color w:val="000000"/>
+          <w:sz w:val="26"/>
+          <w:szCs w:val="26"/>
+          <w:lang w:val="nl-NL"/>
+        </w:rPr>
+        <w:t>- 01 bản thủ kho lưu hồ sơ tại ngăn (lô) kho;</w:t>
+      </w:r>
+    </w:p>
+    <w:p>
+      <w:pPr>
+        <w:spacing w:before="40"/>
+        <w:jc w:val="both"/>
+        <w:rPr>
+          <w:color w:val="000000"/>
+          <w:sz w:val="26"/>
+          <w:szCs w:val="26"/>
+          <w:lang w:val="nl-NL"/>
+        </w:rPr>
+      </w:pPr>
+      <w:r>
+        <w:rPr>
+          <w:color w:val="000000"/>
+          <w:sz w:val="26"/>
+          <w:szCs w:val="26"/>
+          <w:lang w:val="nl-NL"/>
+        </w:rPr>
+        <w:t>- 01 bản bộ phận kỹ thuật;</w:t>
+      </w:r>
+    </w:p>
+    <w:p>
+      <w:pPr>
+        <w:spacing w:before="40"/>
+        <w:jc w:val="both"/>
+        <w:rPr>
+          <w:color w:val="000000"/>
+          <w:sz w:val="26"/>
+          <w:szCs w:val="26"/>
+          <w:lang w:val="nl-NL"/>
+        </w:rPr>
+      </w:pPr>
+      <w:r>
+        <w:rPr>
+          <w:color w:val="000000"/>
+          <w:sz w:val="26"/>
+          <w:szCs w:val="26"/>
+          <w:lang w:val="nl-NL"/>
+        </w:rPr>
+        <w:t>- 01 bản kế toán đơn vị;</w:t>
+      </w:r>
+    </w:p>
+    <w:p>
+      <w:pPr>
+        <w:spacing w:before="40"/>
+        <w:jc w:val="both"/>
+        <w:rPr>
+          <w:color w:val="000000"/>
+          <w:sz w:val="26"/>
+          <w:szCs w:val="26"/>
+          <w:lang w:val="nl-NL"/>
+        </w:rPr>
+      </w:pPr>
+      <w:r>
+        <w:rPr>
+          <w:color w:val="000000"/>
+          <w:sz w:val="26"/>
+          <w:szCs w:val="26"/>
+          <w:lang w:val="nl-NL"/>
+        </w:rPr>
+        <w:t xml:space="preserve">- 01 bản gửi đơn vị cấp trên trực tiếp. </w:t>
+      </w:r>
+    </w:p>
+    <w:p>
+      <w:pPr>
+        <w:rPr>
+          <w:color w:val="000000"/>
+          <w:sz w:val="26"/>
+          <w:szCs w:val="26"/>
+          <w:lang w:val="nl-NL"/>
+        </w:rPr>
+      </w:pPr>
+    </w:p>
+    <w:tbl>
+      <w:tblPr>
+        <w:tblW w:w="10296" w:type="dxa"/>
+        <w:jc w:val="center"/>
+        <w:tblLook w:val="01E0" w:firstRow="1" w:lastRow="1" w:firstColumn="1" w:lastColumn="1" w:noHBand="0" w:noVBand="0"/>
+      </w:tblPr>
+      <w:tblGrid>
+        <w:gridCol w:w="2563"/>
+        <w:gridCol w:w="2938"/>
+        <w:gridCol w:w="2346"/>
+        <w:gridCol w:w="2881"/>
+      </w:tblGrid>
+      <w:tr>
+        <w:trPr>
+          <w:jc w:val="center"/>
+        </w:trPr>
+        <w:tc>
+          <w:tcPr>
+            <w:tcW w:w="2201" w:type="dxa"/>
+          </w:tcPr>
+          <w:p>
+            <w:pPr>
+              <w:jc w:val="center"/>
+              <w:rPr>
+                <w:b/>
+                <w:color w:val="000000"/>
+                <w:sz w:val="26"/>
+                <w:szCs w:val="26"/>
+                <w:lang w:val="nl-NL"/>
+              </w:rPr>
+            </w:pPr>
+            <w:r>
+              <w:rPr>
+                <w:b/>
+                <w:color w:val="000000"/>
+                <w:sz w:val="26"/>
+                <w:szCs w:val="26"/>
+                <w:lang w:val="nl-NL"/>
+              </w:rPr>
+              <w:t>THỦ KHO</w:t>
+            </w:r>
+          </w:p>
+          <w:p>
+            <w:pPr>
+              <w:jc w:val="center"/>
+              <w:rPr>
+                <w:i/>
+                <w:color w:val="000000"/>
+                <w:sz w:val="26"/>
+                <w:szCs w:val="26"/>
+                <w:lang w:val="nl-NL"/>
+              </w:rPr>
+            </w:pPr>
+            <w:r>
+              <w:rPr>
+                <w:i/>
+                <w:color w:val="000000"/>
+                <w:sz w:val="26"/>
+                <w:szCs w:val="26"/>
+                <w:lang w:val="nl-NL"/>
+              </w:rPr>
+              <w:t>(Ký, ghi rõ họ tên)</w:t>
+            </w:r>
+          </w:p>
+          <w:p>
+            <w:pPr>
+              <w:jc w:val="center"/>
+              <w:rPr>
+                <w:color w:val="000000"/>
+                <w:sz w:val="26"/>
+                <w:szCs w:val="26"/>
+                <w:lang w:val="nl-NL"/>
+              </w:rPr>
+            </w:pPr>
+          </w:p>
+          <w:p>
+            <w:pPr>
+              <w:rPr>
+                <w:color w:val="000000"/>
+                <w:sz w:val="26"/>
+                <w:szCs w:val="26"/>
+                <w:lang w:val="nl-NL"/>
+              </w:rPr>
+            </w:pPr>
+          </w:p>
+          <w:p>
+            <w:pPr>
+              <w:rPr>
+                <w:color w:val="000000"/>
+                <w:sz w:val="26"/>
+                <w:szCs w:val="26"/>
+                <w:lang w:val="nl-NL"/>
+              </w:rPr>
+            </w:pPr>
+          </w:p>
+          <w:p>
+            <w:pPr>
+              <w:rPr>
+                <w:color w:val="000000"/>
+                <w:sz w:val="26"/>
+                <w:szCs w:val="26"/>
+                <w:lang w:val="nl-NL"/>
+              </w:rPr>
+            </w:pPr>
+          </w:p>
+          <w:p>
+            <w:pPr>
+              <w:rPr>
+                <w:color w:val="000000"/>
+                <w:sz w:val="26"/>
+                <w:szCs w:val="26"/>
+                <w:lang w:val="nl-NL"/>
+              </w:rPr>
+            </w:pPr>
+          </w:p>
+          <w:p>
+            <w:pPr>
+              <w:jc w:val="center"/>
+              <w:rPr>
+                <w:b/>
+                <w:color w:val="000000"/>
+                <w:sz w:val="26"/>
+                <w:szCs w:val="26"/>
+                <w:lang w:val="nl-NL"/>
+              </w:rPr>
+            </w:pPr>
+            <w:r>
+              <w:rPr>
+                <w:color w:val="000000"/>
+                <w:sz w:val="26"/>
+                <w:szCs w:val="26"/>
+              </w:rPr>
+              <w:fldChar w:fldCharType="begin"/>
+            </w:r>
+            <w:r>
+              <w:rPr>
+                <w:color w:val="000000"/>
+                <w:sz w:val="26"/>
+                <w:szCs w:val="26"/>
+              </w:rPr>
+              <w:instrText xml:space="preserve"> MERGEFIELD  $!data.tenNguoiTao  \* MERGEFORMAT </w:instrText>
+            </w:r>
+            <w:r>
+              <w:rPr>
+                <w:color w:val="000000"/>
+                <w:sz w:val="26"/>
+                <w:szCs w:val="26"/>
+              </w:rPr>
+              <w:fldChar w:fldCharType="separate"/>
+            </w:r>
+            <w:r>
+              <w:rPr>
+                <w:noProof/>
+                <w:color w:val="000000"/>
+                <w:sz w:val="26"/>
+                <w:szCs w:val="26"/>
+              </w:rPr>
+              <w:t>«$!data.tenNguoiTao»</w:t>
+            </w:r>
+            <w:r>
+              <w:rPr>
+                <w:color w:val="000000"/>
+                <w:sz w:val="26"/>
+                <w:szCs w:val="26"/>
+              </w:rPr>
+              <w:fldChar w:fldCharType="end"/>
+            </w:r>
+          </w:p>
+        </w:tc>
+        <w:tc>
+          <w:tcPr>
+            <w:tcW w:w="2585" w:type="dxa"/>
+          </w:tcPr>
+          <w:p>
+            <w:pPr>
+              <w:jc w:val="center"/>
+              <w:rPr>
+                <w:b/>
+                <w:color w:val="000000"/>
+                <w:sz w:val="26"/>
+                <w:szCs w:val="26"/>
+                <w:lang w:val="nl-NL"/>
+              </w:rPr>
+            </w:pPr>
+            <w:r>
+              <w:rPr>
+                <w:b/>
+                <w:color w:val="000000"/>
+                <w:sz w:val="26"/>
+                <w:szCs w:val="26"/>
+                <w:lang w:val="nl-NL"/>
+              </w:rPr>
+              <w:t xml:space="preserve">KỸ THUẬT VIÊN </w:t>
+            </w:r>
+          </w:p>
+          <w:p>
+            <w:pPr>
+              <w:jc w:val="center"/>
+              <w:rPr>
+                <w:b/>
+                <w:color w:val="000000"/>
+                <w:sz w:val="26"/>
+                <w:szCs w:val="26"/>
+                <w:lang w:val="nl-NL"/>
+              </w:rPr>
+            </w:pPr>
+            <w:r>
+              <w:rPr>
+                <w:b/>
+                <w:color w:val="000000"/>
+                <w:sz w:val="26"/>
+                <w:szCs w:val="26"/>
+                <w:lang w:val="nl-NL"/>
+              </w:rPr>
+              <w:t>BẢO QUẢN</w:t>
+            </w:r>
+          </w:p>
+          <w:p>
+            <w:pPr>
+              <w:jc w:val="center"/>
+              <w:rPr>
+                <w:i/>
+                <w:color w:val="000000"/>
+                <w:sz w:val="26"/>
+                <w:szCs w:val="26"/>
+                <w:lang w:val="nl-NL"/>
+              </w:rPr>
+            </w:pPr>
+            <w:r>
+              <w:rPr>
+                <w:i/>
+                <w:color w:val="000000"/>
+                <w:sz w:val="26"/>
+                <w:szCs w:val="26"/>
+                <w:lang w:val="nl-NL"/>
+              </w:rPr>
+              <w:t>(Ký, ghi rõ họ tên)</w:t>
+            </w:r>
+          </w:p>
+          <w:p>
+            <w:pPr>
+              <w:jc w:val="center"/>
+              <w:rPr>
+                <w:color w:val="000000"/>
+                <w:sz w:val="26"/>
+                <w:szCs w:val="26"/>
+                <w:lang w:val="nl-NL"/>
+              </w:rPr>
+            </w:pPr>
+          </w:p>
+          <w:p>
+            <w:pPr>
+              <w:rPr>
+                <w:color w:val="000000"/>
+                <w:sz w:val="26"/>
+                <w:szCs w:val="26"/>
+                <w:lang w:val="nl-NL"/>
+              </w:rPr>
+            </w:pPr>
+          </w:p>
+          <w:p>
+            <w:pPr>
+              <w:rPr>
+                <w:color w:val="000000"/>
+                <w:sz w:val="26"/>
+                <w:szCs w:val="26"/>
+                <w:lang w:val="nl-NL"/>
+              </w:rPr>
+            </w:pPr>
+          </w:p>
+          <w:p>
+            <w:pPr>
+              <w:rPr>
+                <w:color w:val="000000"/>
+                <w:sz w:val="26"/>
+                <w:szCs w:val="26"/>
+                <w:lang w:val="nl-NL"/>
+              </w:rPr>
+            </w:pPr>
+          </w:p>
+          <w:p>
+            <w:pPr>
+              <w:jc w:val="center"/>
+              <w:rPr>
+                <w:b/>
+                <w:color w:val="000000"/>
+                <w:sz w:val="26"/>
+                <w:szCs w:val="26"/>
+                <w:lang w:val="nl-NL"/>
+              </w:rPr>
+            </w:pPr>
+            <w:r>
+              <w:rPr>
+                <w:color w:val="000000"/>
+                <w:sz w:val="26"/>
+                <w:szCs w:val="26"/>
+              </w:rPr>
+              <w:fldChar w:fldCharType="begin"/>
+            </w:r>
+            <w:r>
+              <w:rPr>
+                <w:color w:val="000000"/>
+                <w:sz w:val="26"/>
+                <w:szCs w:val="26"/>
+              </w:rPr>
+              <w:instrText xml:space="preserve"> MERGEFIELD  $!data.tenKyThuatVien  \* MERGEFORMAT </w:instrText>
+            </w:r>
+            <w:r>
+              <w:rPr>
+                <w:color w:val="000000"/>
+                <w:sz w:val="26"/>
+                <w:szCs w:val="26"/>
+              </w:rPr>
+              <w:fldChar w:fldCharType="separate"/>
+            </w:r>
+            <w:r>
+              <w:rPr>
+                <w:noProof/>
+                <w:color w:val="000000"/>
+                <w:sz w:val="26"/>
+                <w:szCs w:val="26"/>
+              </w:rPr>
+              <w:t>«$!data.tenKyThuatVien»</w:t>
+            </w:r>
+            <w:r>
+              <w:rPr>
+                <w:color w:val="000000"/>
+                <w:sz w:val="26"/>
+                <w:szCs w:val="26"/>
+              </w:rPr>
+              <w:fldChar w:fldCharType="end"/>
+            </w:r>
+            <w:r>
+              <w:rPr>
+                <w:color w:val="000000"/>
+                <w:sz w:val="26"/>
+                <w:szCs w:val="26"/>
+                <w:lang w:val="nl-NL"/>
+              </w:rPr>
+              <w:tab/>
+            </w:r>
+          </w:p>
+        </w:tc>
+        <w:tc>
+          <w:tcPr>
+            <w:tcW w:w="2082" w:type="dxa"/>
+          </w:tcPr>
+          <w:p>
+            <w:pPr>
+              <w:jc w:val="center"/>
+              <w:rPr>
+                <w:b/>
+                <w:color w:val="000000"/>
+                <w:sz w:val="26"/>
+                <w:szCs w:val="26"/>
+                <w:lang w:val="nl-NL"/>
+              </w:rPr>
+            </w:pPr>
+            <w:r>
+              <w:rPr>
+                <w:b/>
+                <w:color w:val="000000"/>
+                <w:sz w:val="26"/>
+                <w:szCs w:val="26"/>
+                <w:lang w:val="nl-NL"/>
+              </w:rPr>
+              <w:t>KẾ TOÁN</w:t>
+            </w:r>
+          </w:p>
+          <w:p>
+            <w:pPr>
+              <w:jc w:val="center"/>
+              <w:rPr>
+                <w:i/>
+                <w:color w:val="000000"/>
+                <w:sz w:val="26"/>
+                <w:szCs w:val="26"/>
+                <w:lang w:val="nl-NL"/>
+              </w:rPr>
+            </w:pPr>
+            <w:r>
+              <w:rPr>
+                <w:b/>
+                <w:color w:val="000000"/>
+                <w:sz w:val="26"/>
+                <w:szCs w:val="26"/>
+                <w:lang w:val="nl-NL"/>
+              </w:rPr>
+              <w:t xml:space="preserve"> </w:t>
+            </w:r>
+            <w:r>
+              <w:rPr>
+                <w:i/>
+                <w:color w:val="000000"/>
+                <w:sz w:val="26"/>
+                <w:szCs w:val="26"/>
+                <w:lang w:val="nl-NL"/>
+              </w:rPr>
+              <w:t>(Ký, ghi rõ họ tên)</w:t>
+            </w:r>
+          </w:p>
+          <w:p>
+            <w:pPr>
+              <w:jc w:val="center"/>
+              <w:rPr>
+                <w:color w:val="000000"/>
+                <w:sz w:val="26"/>
+                <w:szCs w:val="26"/>
+                <w:lang w:val="nl-NL"/>
+              </w:rPr>
+            </w:pPr>
+          </w:p>
+          <w:p>
+            <w:pPr>
+              <w:rPr>
+                <w:color w:val="000000"/>
+                <w:sz w:val="26"/>
+                <w:szCs w:val="26"/>
+                <w:lang w:val="nl-NL"/>
+              </w:rPr>
+            </w:pPr>
+          </w:p>
+          <w:p>
+            <w:pPr>
+              <w:rPr>
+                <w:color w:val="000000"/>
+                <w:sz w:val="26"/>
+                <w:szCs w:val="26"/>
+                <w:lang w:val="nl-NL"/>
+              </w:rPr>
+            </w:pPr>
+          </w:p>
+          <w:p>
+            <w:pPr>
+              <w:rPr>
+                <w:color w:val="000000"/>
+                <w:sz w:val="26"/>
+                <w:szCs w:val="26"/>
+                <w:lang w:val="nl-NL"/>
+              </w:rPr>
+            </w:pPr>
+          </w:p>
+          <w:p>
+            <w:pPr>
+              <w:rPr>
+                <w:color w:val="000000"/>
+                <w:sz w:val="26"/>
+                <w:szCs w:val="26"/>
+                <w:lang w:val="nl-NL"/>
+              </w:rPr>
+            </w:pPr>
+          </w:p>
+          <w:p>
+            <w:pPr>
+              <w:jc w:val="center"/>
+              <w:rPr>
+                <w:b/>
+                <w:i/>
+                <w:color w:val="000000"/>
+                <w:sz w:val="26"/>
+                <w:szCs w:val="26"/>
+                <w:lang w:val="nl-NL"/>
+              </w:rPr>
+            </w:pPr>
+            <w:r>
+              <w:rPr>
+                <w:color w:val="000000"/>
+                <w:sz w:val="26"/>
+                <w:szCs w:val="26"/>
+              </w:rPr>
+              <w:fldChar w:fldCharType="begin"/>
+            </w:r>
+            <w:r>
+              <w:rPr>
+                <w:color w:val="000000"/>
+                <w:sz w:val="26"/>
+                <w:szCs w:val="26"/>
+              </w:rPr>
+              <w:instrText xml:space="preserve"> MERGEFIELD  $!data.tenKeToan  \* MERGEFORMAT </w:instrText>
+            </w:r>
+            <w:r>
+              <w:rPr>
+                <w:color w:val="000000"/>
+                <w:sz w:val="26"/>
+                <w:szCs w:val="26"/>
+              </w:rPr>
+              <w:fldChar w:fldCharType="separate"/>
+            </w:r>
+            <w:r>
+              <w:rPr>
+                <w:noProof/>
+                <w:color w:val="000000"/>
+                <w:sz w:val="26"/>
+                <w:szCs w:val="26"/>
+              </w:rPr>
+              <w:t>«$!data.tenKeToan»</w:t>
+            </w:r>
+            <w:r>
+              <w:rPr>
+                <w:color w:val="000000"/>
+                <w:sz w:val="26"/>
+                <w:szCs w:val="26"/>
+              </w:rPr>
+              <w:fldChar w:fldCharType="end"/>
+            </w:r>
+          </w:p>
+        </w:tc>
+        <w:tc>
+          <w:tcPr>
+            <w:tcW w:w="2742" w:type="dxa"/>
+          </w:tcPr>
+          <w:p>
+            <w:pPr>
+              <w:jc w:val="center"/>
+              <w:rPr>
+                <w:rFonts w:ascii="Times New Roman Bold" w:hAnsi="Times New Roman Bold"/>
+                <w:b/>
+                <w:color w:val="000000"/>
+                <w:spacing w:val="-6"/>
+                <w:sz w:val="26"/>
+                <w:szCs w:val="26"/>
+                <w:lang w:val="nl-NL"/>
+              </w:rPr>
+            </w:pPr>
+            <w:r>
+              <w:rPr>
+                <w:rFonts w:ascii="Times New Roman Bold" w:hAnsi="Times New Roman Bold"/>
+                <w:b/>
+                <w:color w:val="000000"/>
+                <w:spacing w:val="-6"/>
+                <w:sz w:val="26"/>
+                <w:szCs w:val="26"/>
+                <w:lang w:val="nl-NL"/>
+              </w:rPr>
+              <w:t>THỦ TRƯỞNG ĐƠN VỊ</w:t>
+            </w:r>
+          </w:p>
+          <w:p>
+            <w:pPr>
+              <w:jc w:val="center"/>
+              <w:rPr>
+                <w:i/>
+                <w:color w:val="000000"/>
+                <w:sz w:val="26"/>
+                <w:szCs w:val="26"/>
+                <w:lang w:val="nl-NL"/>
+              </w:rPr>
+            </w:pPr>
+            <w:r>
+              <w:rPr>
+                <w:i/>
+                <w:color w:val="000000"/>
+                <w:sz w:val="26"/>
+                <w:szCs w:val="26"/>
+                <w:lang w:val="nl-NL"/>
+              </w:rPr>
+              <w:t xml:space="preserve">(Ký, ghi rõ họ tên, </w:t>
+            </w:r>
+          </w:p>
+          <w:p>
+            <w:pPr>
+              <w:jc w:val="center"/>
+              <w:rPr>
+                <w:i/>
+                <w:color w:val="000000"/>
+                <w:sz w:val="26"/>
+                <w:szCs w:val="26"/>
+                <w:lang w:val="nl-NL"/>
+              </w:rPr>
+            </w:pPr>
+            <w:r>
+              <w:rPr>
+                <w:i/>
+                <w:color w:val="000000"/>
+                <w:sz w:val="26"/>
+                <w:szCs w:val="26"/>
+                <w:lang w:val="nl-NL"/>
+              </w:rPr>
+              <w:t>đóng dấu)</w:t>
+            </w:r>
+          </w:p>
+          <w:p>
+            <w:pPr>
+              <w:jc w:val="center"/>
+              <w:rPr>
+                <w:color w:val="000000"/>
+                <w:sz w:val="26"/>
+                <w:szCs w:val="26"/>
+                <w:lang w:val="nl-NL"/>
+              </w:rPr>
+            </w:pPr>
+          </w:p>
+          <w:p>
+            <w:pPr>
+              <w:jc w:val="center"/>
+              <w:rPr>
+                <w:color w:val="000000"/>
+                <w:sz w:val="26"/>
+                <w:szCs w:val="26"/>
+                <w:lang w:val="nl-NL"/>
+              </w:rPr>
+            </w:pPr>
+          </w:p>
+          <w:p>
+            <w:pPr>
+              <w:jc w:val="center"/>
+              <w:rPr>
+                <w:color w:val="000000"/>
+                <w:sz w:val="26"/>
+                <w:szCs w:val="26"/>
+                <w:lang w:val="nl-NL"/>
+              </w:rPr>
+            </w:pPr>
+          </w:p>
+          <w:p>
+            <w:pPr>
+              <w:jc w:val="center"/>
+              <w:rPr>
+                <w:b/>
+                <w:color w:val="000000"/>
+                <w:sz w:val="26"/>
+                <w:szCs w:val="26"/>
+                <w:lang w:val="nl-NL"/>
+              </w:rPr>
+            </w:pPr>
+            <w:r>
+              <w:rPr>
+                <w:color w:val="000000"/>
+                <w:sz w:val="26"/>
+                <w:szCs w:val="26"/>
+              </w:rPr>
+              <w:fldChar w:fldCharType="begin"/>
+            </w:r>
+            <w:r>
+              <w:rPr>
+                <w:color w:val="000000"/>
+                <w:sz w:val="26"/>
+                <w:szCs w:val="26"/>
+              </w:rPr>
+              <w:instrText xml:space="preserve"> MERGEFIELD  $!data.tenNguoiPduyet  \* MERGEFORMAT </w:instrText>
+            </w:r>
+            <w:r>
+              <w:rPr>
+                <w:color w:val="000000"/>
+                <w:sz w:val="26"/>
+                <w:szCs w:val="26"/>
+              </w:rPr>
+              <w:fldChar w:fldCharType="separate"/>
+            </w:r>
+            <w:r>
+              <w:rPr>
+                <w:noProof/>
+                <w:color w:val="000000"/>
+                <w:sz w:val="26"/>
+                <w:szCs w:val="26"/>
+              </w:rPr>
+              <w:t>«$!data.tenNguoiPduyet»</w:t>
+            </w:r>
+            <w:r>
+              <w:rPr>
+                <w:color w:val="000000"/>
+                <w:sz w:val="26"/>
+                <w:szCs w:val="26"/>
+              </w:rPr>
+              <w:fldChar w:fldCharType="end"/>
+            </w:r>
+          </w:p>
+        </w:tc>
+      </w:tr>
+    </w:tbl>
+    <w:p>
+      <w:pPr>
+        <w:spacing w:before="240" w:line="320" w:lineRule="exact"/>
+        <w:jc w:val="both"/>
+        <w:rPr>
+          <w:sz w:val="26"/>
+          <w:szCs w:val="26"/>
+        </w:rPr>
+      </w:pPr>
+    </w:p>
+    <w:p>
+      <w:pPr>
+        <w:rPr>
+          <w:sz w:val="26"/>
+          <w:szCs w:val="26"/>
+        </w:rPr>
+      </w:pPr>
+    </w:p>
+    <w:p>
+      <w:pPr>
+        <w:rPr>
+          <w:sz w:val="26"/>
+          <w:szCs w:val="26"/>
+        </w:rPr>
+      </w:pPr>
+    </w:p>
     <w:p>
       <w:pPr>
         <w:rPr>
@@ -5021,6 +5127,21 @@
       <w:szCs w:val="24"/>
     </w:rPr>
   </w:style>
+  <w:style w:type="table" w:styleId="TableGrid">
+    <w:name w:val="Table Grid"/>
+    <w:basedOn w:val="TableNormal"/>
+    <w:rsid w:val="009A3470"/>
+    <w:tblPr>
+      <w:tblBorders>
+        <w:top w:val="single" w:sz="4" w:space="0" w:color="auto"/>
+        <w:left w:val="single" w:sz="4" w:space="0" w:color="auto"/>
+        <w:bottom w:val="single" w:sz="4" w:space="0" w:color="auto"/>
+        <w:right w:val="single" w:sz="4" w:space="0" w:color="auto"/>
+        <w:insideH w:val="single" w:sz="4" w:space="0" w:color="auto"/>
+        <w:insideV w:val="single" w:sz="4" w:space="0" w:color="auto"/>
+      </w:tblBorders>
+    </w:tblPr>
+  </w:style>
 </w:styles>
 </file>
 

</xml_diff>

<commit_message>
fix bug: Kiểm tra chất lượng LT trước khi hết hạn lưu kho
</commit_message>
<xml_diff>
--- a/src/main/resources/reports/nhapdauthau/nhapkho/10. C76-HD_Biên bản nhập đầy kho.docx
+++ b/src/main/resources/reports/nhapdauthau/nhapkho/10. C76-HD_Biên bản nhập đầy kho.docx
@@ -1879,7 +1879,7 @@
                 <w:szCs w:val="26"/>
                 <w:lang w:val="nl-NL"/>
               </w:rPr>
-              <w:instrText xml:space="preserve"> MERGEFIELD  "@before-row#foreach($d in $data.chiTiets)"  \* MERGEFORMAT </w:instrText>
+              <w:instrText xml:space="preserve"> MERGEFIELD  "@before-row#foreach($d in $data.phieuKnClDtl)"  \* MERGEFORMAT </w:instrText>
             </w:r>
             <w:r>
               <w:rPr>
@@ -1898,60 +1898,60 @@
                 <w:szCs w:val="26"/>
                 <w:lang w:val="nl-NL"/>
               </w:rPr>
-              <w:t>«@before-row#foreach($d in $data.chiTiets»</w:t>
-            </w:r>
-            <w:r>
-              <w:rPr>
-                <w:color w:val="000000"/>
-                <w:sz w:val="26"/>
-                <w:szCs w:val="26"/>
-                <w:lang w:val="nl-NL"/>
-              </w:rPr>
-              <w:fldChar w:fldCharType="end"/>
-            </w:r>
-            <w:r>
-              <w:rPr>
-                <w:color w:val="000000"/>
-                <w:sz w:val="26"/>
-                <w:szCs w:val="26"/>
-              </w:rPr>
-              <w:fldChar w:fldCharType="begin"/>
-            </w:r>
-            <w:r>
-              <w:rPr>
-                <w:color w:val="000000"/>
-                <w:sz w:val="26"/>
-                <w:szCs w:val="26"/>
-              </w:rPr>
-              <w:instrText xml:space="preserve"> MERGEFIELD  #if($d.soLuong)$numberTool.format('#,##0',$d.soLuong,$locale)#end  \* MERGEFORMAT </w:instrText>
-            </w:r>
-            <w:r>
-              <w:rPr>
-                <w:color w:val="000000"/>
-                <w:sz w:val="26"/>
-                <w:szCs w:val="26"/>
-              </w:rPr>
-              <w:fldChar w:fldCharType="separate"/>
-            </w:r>
-            <w:r>
-              <w:rPr>
-                <w:noProof/>
-                <w:color w:val="000000"/>
-                <w:sz w:val="26"/>
-                <w:szCs w:val="26"/>
-              </w:rPr>
-              <w:t>«#if($d.soLuong)$numberTool.format('#,##0»</w:t>
-            </w:r>
-            <w:r>
-              <w:rPr>
-                <w:color w:val="000000"/>
-                <w:sz w:val="26"/>
-                <w:szCs w:val="26"/>
+              <w:t>«@before-row#foreach($d in $data.phieuKnC»</w:t>
+            </w:r>
+            <w:r>
+              <w:rPr>
+                <w:color w:val="000000"/>
+                <w:sz w:val="26"/>
+                <w:szCs w:val="26"/>
+                <w:lang w:val="nl-NL"/>
               </w:rPr>
               <w:fldChar w:fldCharType="end"/>
             </w:r>
             <w:bookmarkStart w:id="0" w:name="_GoBack"/>
             <w:bookmarkEnd w:id="0"/>
+            <w:r>
+              <w:rPr>
+                <w:color w:val="000000"/>
+                <w:sz w:val="26"/>
+                <w:szCs w:val="26"/>
+              </w:rPr>
+              <w:fldChar w:fldCharType="begin"/>
+            </w:r>
+            <w:r>
+              <w:rPr>
+                <w:color w:val="000000"/>
+                <w:sz w:val="26"/>
+                <w:szCs w:val="26"/>
+              </w:rPr>
+              <w:instrText xml:space="preserve"> MERGEFIELD  #if($d.soLuong)$numberTool.format('#,##0',$d.soLuong,$locale)#end  \* MERGEFORMAT </w:instrText>
+            </w:r>
+            <w:r>
+              <w:rPr>
+                <w:color w:val="000000"/>
+                <w:sz w:val="26"/>
+                <w:szCs w:val="26"/>
+              </w:rPr>
+              <w:fldChar w:fldCharType="separate"/>
+            </w:r>
+            <w:r>
+              <w:rPr>
+                <w:noProof/>
+                <w:color w:val="000000"/>
+                <w:sz w:val="26"/>
+                <w:szCs w:val="26"/>
+              </w:rPr>
+              <w:t>«#if($d.soLuong)$numberTool.format('#,##0»</w:t>
+            </w:r>
+            <w:r>
+              <w:rPr>
+                <w:color w:val="000000"/>
+                <w:sz w:val="26"/>
+                <w:szCs w:val="26"/>
+              </w:rPr>
+              <w:fldChar w:fldCharType="end"/>
+            </w:r>
             <w:r>
               <w:rPr>
                 <w:color w:val="000000"/>

</xml_diff>